<commit_message>
Added Haskell coding examples
</commit_message>
<xml_diff>
--- a/projects/haskell/haskell_paper.docx
+++ b/projects/haskell/haskell_paper.docx
@@ -8,6 +8,1194 @@
       </w:pPr>
       <w:r>
         <w:tab/>
+      </w:r>
+    </w:p>
+    <w:p>
+      <w:pPr>
+        <w:spacing w:line="480" w:lineRule="auto"/>
+      </w:pPr>
+    </w:p>
+    <w:p>
+      <w:pPr>
+        <w:spacing w:line="480" w:lineRule="auto"/>
+      </w:pPr>
+    </w:p>
+    <w:p>
+      <w:pPr>
+        <w:spacing w:line="480" w:lineRule="auto"/>
+      </w:pPr>
+    </w:p>
+    <w:p>
+      <w:pPr>
+        <w:spacing w:line="480" w:lineRule="auto"/>
+      </w:pPr>
+    </w:p>
+    <w:p>
+      <w:pPr>
+        <w:spacing w:line="480" w:lineRule="auto"/>
+      </w:pPr>
+    </w:p>
+    <w:p>
+      <w:pPr>
+        <w:spacing w:line="480" w:lineRule="auto"/>
+      </w:pPr>
+    </w:p>
+    <w:p>
+      <w:pPr>
+        <w:spacing w:line="480" w:lineRule="auto"/>
+      </w:pPr>
+    </w:p>
+    <w:p>
+      <w:pPr>
+        <w:spacing w:line="480" w:lineRule="auto"/>
+      </w:pPr>
+    </w:p>
+    <w:p>
+      <w:pPr>
+        <w:spacing w:line="480" w:lineRule="auto"/>
+        <w:jc w:val="center"/>
+        <w:rPr>
+          <w:sz w:val="56"/>
+          <w:szCs w:val="56"/>
+        </w:rPr>
+      </w:pPr>
+      <w:r>
+        <w:rPr>
+          <w:sz w:val="56"/>
+          <w:szCs w:val="56"/>
+        </w:rPr>
+        <w:t>An Introduction To Haskell</w:t>
+      </w:r>
+    </w:p>
+    <w:p>
+      <w:pPr>
+        <w:spacing w:line="480" w:lineRule="auto"/>
+        <w:jc w:val="center"/>
+        <w:rPr>
+          <w:color w:val="BFBFBF" w:themeColor="background1" w:themeShade="BF"/>
+          <w:sz w:val="32"/>
+          <w:szCs w:val="32"/>
+        </w:rPr>
+      </w:pPr>
+      <w:r>
+        <w:rPr>
+          <w:color w:val="BFBFBF" w:themeColor="background1" w:themeShade="BF"/>
+          <w:sz w:val="32"/>
+          <w:szCs w:val="32"/>
+        </w:rPr>
+        <w:t>By: Ryan Abel</w:t>
+      </w:r>
+    </w:p>
+    <w:p>
+      <w:pPr>
+        <w:spacing w:line="480" w:lineRule="auto"/>
+      </w:pPr>
+    </w:p>
+    <w:p>
+      <w:pPr>
+        <w:spacing w:line="480" w:lineRule="auto"/>
+      </w:pPr>
+    </w:p>
+    <w:p>
+      <w:pPr>
+        <w:spacing w:line="480" w:lineRule="auto"/>
+      </w:pPr>
+    </w:p>
+    <w:p>
+      <w:pPr>
+        <w:spacing w:line="480" w:lineRule="auto"/>
+      </w:pPr>
+    </w:p>
+    <w:p>
+      <w:pPr>
+        <w:spacing w:line="480" w:lineRule="auto"/>
+      </w:pPr>
+    </w:p>
+    <w:p>
+      <w:pPr>
+        <w:spacing w:line="480" w:lineRule="auto"/>
+      </w:pPr>
+    </w:p>
+    <w:p>
+      <w:pPr>
+        <w:spacing w:line="480" w:lineRule="auto"/>
+      </w:pPr>
+    </w:p>
+    <w:p>
+      <w:pPr>
+        <w:spacing w:line="480" w:lineRule="auto"/>
+      </w:pPr>
+    </w:p>
+    <w:p>
+      <w:pPr>
+        <w:spacing w:line="480" w:lineRule="auto"/>
+      </w:pPr>
+    </w:p>
+    <w:p>
+      <w:pPr>
+        <w:spacing w:line="480" w:lineRule="auto"/>
+      </w:pPr>
+    </w:p>
+    <w:p>
+      <w:pPr>
+        <w:pStyle w:val="TOC1"/>
+        <w:tabs>
+          <w:tab w:val="right" w:pos="8630"/>
+        </w:tabs>
+        <w:rPr>
+          <w:noProof/>
+        </w:rPr>
+      </w:pPr>
+      <w:r>
+        <w:rPr>
+          <w:sz w:val="72"/>
+          <w:szCs w:val="72"/>
+        </w:rPr>
+        <w:lastRenderedPageBreak/>
+        <w:t>Table of Contents</w:t>
+      </w:r>
+      <w:r>
+        <w:fldChar w:fldCharType="begin"/>
+      </w:r>
+      <w:r>
+        <w:instrText xml:space="preserve"> TOC \o "1-3" </w:instrText>
+      </w:r>
+      <w:r>
+        <w:fldChar w:fldCharType="separate"/>
+      </w:r>
+    </w:p>
+    <w:p>
+      <w:pPr>
+        <w:pStyle w:val="TOC1"/>
+        <w:tabs>
+          <w:tab w:val="right" w:pos="8630"/>
+        </w:tabs>
+        <w:rPr>
+          <w:b w:val="0"/>
+          <w:noProof/>
+          <w:sz w:val="52"/>
+          <w:szCs w:val="52"/>
+          <w:lang w:eastAsia="ja-JP"/>
+        </w:rPr>
+      </w:pPr>
+      <w:r>
+        <w:rPr>
+          <w:noProof/>
+          <w:sz w:val="52"/>
+          <w:szCs w:val="52"/>
+        </w:rPr>
+        <w:t>Overview</w:t>
+      </w:r>
+      <w:r>
+        <w:rPr>
+          <w:noProof/>
+          <w:sz w:val="52"/>
+          <w:szCs w:val="52"/>
+        </w:rPr>
+        <w:tab/>
+      </w:r>
+      <w:r>
+        <w:rPr>
+          <w:noProof/>
+          <w:sz w:val="52"/>
+          <w:szCs w:val="52"/>
+        </w:rPr>
+        <w:fldChar w:fldCharType="begin"/>
+      </w:r>
+      <w:r>
+        <w:rPr>
+          <w:noProof/>
+          <w:sz w:val="52"/>
+          <w:szCs w:val="52"/>
+        </w:rPr>
+        <w:instrText xml:space="preserve"> PAGEREF _Toc227761134 \h </w:instrText>
+      </w:r>
+      <w:r>
+        <w:rPr>
+          <w:noProof/>
+          <w:sz w:val="52"/>
+          <w:szCs w:val="52"/>
+        </w:rPr>
+      </w:r>
+      <w:r>
+        <w:rPr>
+          <w:noProof/>
+          <w:sz w:val="52"/>
+          <w:szCs w:val="52"/>
+        </w:rPr>
+        <w:fldChar w:fldCharType="separate"/>
+      </w:r>
+      <w:r>
+        <w:rPr>
+          <w:noProof/>
+          <w:sz w:val="52"/>
+          <w:szCs w:val="52"/>
+        </w:rPr>
+        <w:t>3</w:t>
+      </w:r>
+      <w:r>
+        <w:rPr>
+          <w:noProof/>
+          <w:sz w:val="52"/>
+          <w:szCs w:val="52"/>
+        </w:rPr>
+        <w:fldChar w:fldCharType="end"/>
+      </w:r>
+      <w:r>
+        <w:rPr>
+          <w:noProof/>
+          <w:sz w:val="52"/>
+          <w:szCs w:val="52"/>
+        </w:rPr>
+        <w:br/>
+      </w:r>
+    </w:p>
+    <w:p>
+      <w:pPr>
+        <w:pStyle w:val="TOC1"/>
+        <w:tabs>
+          <w:tab w:val="right" w:pos="8630"/>
+        </w:tabs>
+        <w:rPr>
+          <w:b w:val="0"/>
+          <w:noProof/>
+          <w:sz w:val="52"/>
+          <w:szCs w:val="52"/>
+          <w:lang w:eastAsia="ja-JP"/>
+        </w:rPr>
+      </w:pPr>
+      <w:r>
+        <w:rPr>
+          <w:noProof/>
+          <w:sz w:val="52"/>
+          <w:szCs w:val="52"/>
+        </w:rPr>
+        <w:t>Features</w:t>
+      </w:r>
+      <w:r>
+        <w:rPr>
+          <w:noProof/>
+          <w:sz w:val="52"/>
+          <w:szCs w:val="52"/>
+        </w:rPr>
+        <w:tab/>
+      </w:r>
+      <w:r>
+        <w:rPr>
+          <w:noProof/>
+          <w:sz w:val="52"/>
+          <w:szCs w:val="52"/>
+        </w:rPr>
+        <w:fldChar w:fldCharType="begin"/>
+      </w:r>
+      <w:r>
+        <w:rPr>
+          <w:noProof/>
+          <w:sz w:val="52"/>
+          <w:szCs w:val="52"/>
+        </w:rPr>
+        <w:instrText xml:space="preserve"> PAGEREF _Toc227761135 \h </w:instrText>
+      </w:r>
+      <w:r>
+        <w:rPr>
+          <w:noProof/>
+          <w:sz w:val="52"/>
+          <w:szCs w:val="52"/>
+        </w:rPr>
+      </w:r>
+      <w:r>
+        <w:rPr>
+          <w:noProof/>
+          <w:sz w:val="52"/>
+          <w:szCs w:val="52"/>
+        </w:rPr>
+        <w:fldChar w:fldCharType="separate"/>
+      </w:r>
+      <w:r>
+        <w:rPr>
+          <w:noProof/>
+          <w:sz w:val="52"/>
+          <w:szCs w:val="52"/>
+        </w:rPr>
+        <w:t>4</w:t>
+      </w:r>
+      <w:r>
+        <w:rPr>
+          <w:noProof/>
+          <w:sz w:val="52"/>
+          <w:szCs w:val="52"/>
+        </w:rPr>
+        <w:fldChar w:fldCharType="end"/>
+      </w:r>
+    </w:p>
+    <w:p>
+      <w:pPr>
+        <w:pStyle w:val="TOC2"/>
+        <w:tabs>
+          <w:tab w:val="right" w:pos="8630"/>
+        </w:tabs>
+        <w:rPr>
+          <w:i w:val="0"/>
+          <w:noProof/>
+          <w:sz w:val="36"/>
+          <w:szCs w:val="36"/>
+          <w:lang w:eastAsia="ja-JP"/>
+        </w:rPr>
+      </w:pPr>
+      <w:r>
+        <w:rPr>
+          <w:noProof/>
+          <w:sz w:val="36"/>
+          <w:szCs w:val="36"/>
+        </w:rPr>
+        <w:t>Monads</w:t>
+      </w:r>
+      <w:r>
+        <w:rPr>
+          <w:noProof/>
+          <w:sz w:val="36"/>
+          <w:szCs w:val="36"/>
+        </w:rPr>
+        <w:tab/>
+      </w:r>
+      <w:r>
+        <w:rPr>
+          <w:noProof/>
+          <w:sz w:val="36"/>
+          <w:szCs w:val="36"/>
+        </w:rPr>
+        <w:fldChar w:fldCharType="begin"/>
+      </w:r>
+      <w:r>
+        <w:rPr>
+          <w:noProof/>
+          <w:sz w:val="36"/>
+          <w:szCs w:val="36"/>
+        </w:rPr>
+        <w:instrText xml:space="preserve"> PAGEREF _Toc227761136 \h </w:instrText>
+      </w:r>
+      <w:r>
+        <w:rPr>
+          <w:noProof/>
+          <w:sz w:val="36"/>
+          <w:szCs w:val="36"/>
+        </w:rPr>
+      </w:r>
+      <w:r>
+        <w:rPr>
+          <w:noProof/>
+          <w:sz w:val="36"/>
+          <w:szCs w:val="36"/>
+        </w:rPr>
+        <w:fldChar w:fldCharType="separate"/>
+      </w:r>
+      <w:r>
+        <w:rPr>
+          <w:noProof/>
+          <w:sz w:val="36"/>
+          <w:szCs w:val="36"/>
+        </w:rPr>
+        <w:t>4</w:t>
+      </w:r>
+      <w:r>
+        <w:rPr>
+          <w:noProof/>
+          <w:sz w:val="36"/>
+          <w:szCs w:val="36"/>
+        </w:rPr>
+        <w:fldChar w:fldCharType="end"/>
+      </w:r>
+    </w:p>
+    <w:p>
+      <w:pPr>
+        <w:pStyle w:val="TOC2"/>
+        <w:tabs>
+          <w:tab w:val="right" w:pos="8630"/>
+        </w:tabs>
+        <w:rPr>
+          <w:i w:val="0"/>
+          <w:noProof/>
+          <w:sz w:val="36"/>
+          <w:szCs w:val="36"/>
+          <w:lang w:eastAsia="ja-JP"/>
+        </w:rPr>
+      </w:pPr>
+      <w:r>
+        <w:rPr>
+          <w:noProof/>
+          <w:sz w:val="36"/>
+          <w:szCs w:val="36"/>
+        </w:rPr>
+        <w:t>Types And Type Classes</w:t>
+      </w:r>
+      <w:r>
+        <w:rPr>
+          <w:noProof/>
+          <w:sz w:val="36"/>
+          <w:szCs w:val="36"/>
+        </w:rPr>
+        <w:tab/>
+      </w:r>
+      <w:r>
+        <w:rPr>
+          <w:noProof/>
+          <w:sz w:val="36"/>
+          <w:szCs w:val="36"/>
+        </w:rPr>
+        <w:fldChar w:fldCharType="begin"/>
+      </w:r>
+      <w:r>
+        <w:rPr>
+          <w:noProof/>
+          <w:sz w:val="36"/>
+          <w:szCs w:val="36"/>
+        </w:rPr>
+        <w:instrText xml:space="preserve"> PAGEREF _Toc227761137 \h </w:instrText>
+      </w:r>
+      <w:r>
+        <w:rPr>
+          <w:noProof/>
+          <w:sz w:val="36"/>
+          <w:szCs w:val="36"/>
+        </w:rPr>
+      </w:r>
+      <w:r>
+        <w:rPr>
+          <w:noProof/>
+          <w:sz w:val="36"/>
+          <w:szCs w:val="36"/>
+        </w:rPr>
+        <w:fldChar w:fldCharType="separate"/>
+      </w:r>
+      <w:r>
+        <w:rPr>
+          <w:noProof/>
+          <w:sz w:val="36"/>
+          <w:szCs w:val="36"/>
+        </w:rPr>
+        <w:t>5</w:t>
+      </w:r>
+      <w:r>
+        <w:rPr>
+          <w:noProof/>
+          <w:sz w:val="36"/>
+          <w:szCs w:val="36"/>
+        </w:rPr>
+        <w:fldChar w:fldCharType="end"/>
+      </w:r>
+    </w:p>
+    <w:p>
+      <w:pPr>
+        <w:pStyle w:val="TOC2"/>
+        <w:tabs>
+          <w:tab w:val="right" w:pos="8630"/>
+        </w:tabs>
+        <w:rPr>
+          <w:i w:val="0"/>
+          <w:noProof/>
+          <w:sz w:val="36"/>
+          <w:szCs w:val="36"/>
+          <w:lang w:eastAsia="ja-JP"/>
+        </w:rPr>
+      </w:pPr>
+      <w:r>
+        <w:rPr>
+          <w:noProof/>
+          <w:sz w:val="36"/>
+          <w:szCs w:val="36"/>
+        </w:rPr>
+        <w:t>Syntax</w:t>
+      </w:r>
+      <w:r>
+        <w:rPr>
+          <w:noProof/>
+          <w:sz w:val="36"/>
+          <w:szCs w:val="36"/>
+        </w:rPr>
+        <w:tab/>
+      </w:r>
+      <w:r>
+        <w:rPr>
+          <w:noProof/>
+          <w:sz w:val="36"/>
+          <w:szCs w:val="36"/>
+        </w:rPr>
+        <w:fldChar w:fldCharType="begin"/>
+      </w:r>
+      <w:r>
+        <w:rPr>
+          <w:noProof/>
+          <w:sz w:val="36"/>
+          <w:szCs w:val="36"/>
+        </w:rPr>
+        <w:instrText xml:space="preserve"> PAGEREF _Toc227761138 \h </w:instrText>
+      </w:r>
+      <w:r>
+        <w:rPr>
+          <w:noProof/>
+          <w:sz w:val="36"/>
+          <w:szCs w:val="36"/>
+        </w:rPr>
+      </w:r>
+      <w:r>
+        <w:rPr>
+          <w:noProof/>
+          <w:sz w:val="36"/>
+          <w:szCs w:val="36"/>
+        </w:rPr>
+        <w:fldChar w:fldCharType="separate"/>
+      </w:r>
+      <w:r>
+        <w:rPr>
+          <w:noProof/>
+          <w:sz w:val="36"/>
+          <w:szCs w:val="36"/>
+        </w:rPr>
+        <w:t>6</w:t>
+      </w:r>
+      <w:r>
+        <w:rPr>
+          <w:noProof/>
+          <w:sz w:val="36"/>
+          <w:szCs w:val="36"/>
+        </w:rPr>
+        <w:fldChar w:fldCharType="end"/>
+      </w:r>
+    </w:p>
+    <w:p>
+      <w:pPr>
+        <w:pStyle w:val="TOC2"/>
+        <w:tabs>
+          <w:tab w:val="right" w:pos="8630"/>
+        </w:tabs>
+        <w:rPr>
+          <w:i w:val="0"/>
+          <w:noProof/>
+          <w:sz w:val="36"/>
+          <w:szCs w:val="36"/>
+          <w:lang w:eastAsia="ja-JP"/>
+        </w:rPr>
+      </w:pPr>
+      <w:r>
+        <w:rPr>
+          <w:noProof/>
+          <w:sz w:val="36"/>
+          <w:szCs w:val="36"/>
+          <w:bdr w:val="none" w:sz="0" w:space="0" w:color="auto" w:frame="1"/>
+        </w:rPr>
+        <w:t xml:space="preserve">Pattern </w:t>
+      </w:r>
+      <w:bookmarkStart w:id="0" w:name="_GoBack"/>
+      <w:bookmarkEnd w:id="0"/>
+      <w:r>
+        <w:rPr>
+          <w:noProof/>
+          <w:sz w:val="36"/>
+          <w:szCs w:val="36"/>
+          <w:bdr w:val="none" w:sz="0" w:space="0" w:color="auto" w:frame="1"/>
+        </w:rPr>
+        <w:t>Matching</w:t>
+      </w:r>
+      <w:r>
+        <w:rPr>
+          <w:noProof/>
+          <w:sz w:val="36"/>
+          <w:szCs w:val="36"/>
+        </w:rPr>
+        <w:tab/>
+      </w:r>
+      <w:r>
+        <w:rPr>
+          <w:noProof/>
+          <w:sz w:val="36"/>
+          <w:szCs w:val="36"/>
+        </w:rPr>
+        <w:fldChar w:fldCharType="begin"/>
+      </w:r>
+      <w:r>
+        <w:rPr>
+          <w:noProof/>
+          <w:sz w:val="36"/>
+          <w:szCs w:val="36"/>
+        </w:rPr>
+        <w:instrText xml:space="preserve"> PAGEREF _Toc227761139 \h </w:instrText>
+      </w:r>
+      <w:r>
+        <w:rPr>
+          <w:noProof/>
+          <w:sz w:val="36"/>
+          <w:szCs w:val="36"/>
+        </w:rPr>
+      </w:r>
+      <w:r>
+        <w:rPr>
+          <w:noProof/>
+          <w:sz w:val="36"/>
+          <w:szCs w:val="36"/>
+        </w:rPr>
+        <w:fldChar w:fldCharType="separate"/>
+      </w:r>
+      <w:r>
+        <w:rPr>
+          <w:noProof/>
+          <w:sz w:val="36"/>
+          <w:szCs w:val="36"/>
+        </w:rPr>
+        <w:t>7</w:t>
+      </w:r>
+      <w:r>
+        <w:rPr>
+          <w:noProof/>
+          <w:sz w:val="36"/>
+          <w:szCs w:val="36"/>
+        </w:rPr>
+        <w:fldChar w:fldCharType="end"/>
+      </w:r>
+    </w:p>
+    <w:p>
+      <w:pPr>
+        <w:pStyle w:val="TOC2"/>
+        <w:tabs>
+          <w:tab w:val="right" w:pos="8630"/>
+        </w:tabs>
+        <w:rPr>
+          <w:i w:val="0"/>
+          <w:noProof/>
+          <w:sz w:val="36"/>
+          <w:szCs w:val="36"/>
+          <w:lang w:eastAsia="ja-JP"/>
+        </w:rPr>
+      </w:pPr>
+      <w:r>
+        <w:rPr>
+          <w:noProof/>
+          <w:sz w:val="36"/>
+          <w:szCs w:val="36"/>
+          <w:bdr w:val="none" w:sz="0" w:space="0" w:color="auto" w:frame="1"/>
+        </w:rPr>
+        <w:t>Guards</w:t>
+      </w:r>
+      <w:r>
+        <w:rPr>
+          <w:noProof/>
+          <w:sz w:val="36"/>
+          <w:szCs w:val="36"/>
+        </w:rPr>
+        <w:tab/>
+      </w:r>
+      <w:r>
+        <w:rPr>
+          <w:noProof/>
+          <w:sz w:val="36"/>
+          <w:szCs w:val="36"/>
+        </w:rPr>
+        <w:fldChar w:fldCharType="begin"/>
+      </w:r>
+      <w:r>
+        <w:rPr>
+          <w:noProof/>
+          <w:sz w:val="36"/>
+          <w:szCs w:val="36"/>
+        </w:rPr>
+        <w:instrText xml:space="preserve"> PAGEREF _Toc227761140 \h </w:instrText>
+      </w:r>
+      <w:r>
+        <w:rPr>
+          <w:noProof/>
+          <w:sz w:val="36"/>
+          <w:szCs w:val="36"/>
+        </w:rPr>
+      </w:r>
+      <w:r>
+        <w:rPr>
+          <w:noProof/>
+          <w:sz w:val="36"/>
+          <w:szCs w:val="36"/>
+        </w:rPr>
+        <w:fldChar w:fldCharType="separate"/>
+      </w:r>
+      <w:r>
+        <w:rPr>
+          <w:noProof/>
+          <w:sz w:val="36"/>
+          <w:szCs w:val="36"/>
+        </w:rPr>
+        <w:t>7</w:t>
+      </w:r>
+      <w:r>
+        <w:rPr>
+          <w:noProof/>
+          <w:sz w:val="36"/>
+          <w:szCs w:val="36"/>
+        </w:rPr>
+        <w:fldChar w:fldCharType="end"/>
+      </w:r>
+    </w:p>
+    <w:p>
+      <w:pPr>
+        <w:pStyle w:val="TOC2"/>
+        <w:tabs>
+          <w:tab w:val="right" w:pos="8630"/>
+        </w:tabs>
+        <w:rPr>
+          <w:i w:val="0"/>
+          <w:noProof/>
+          <w:sz w:val="36"/>
+          <w:szCs w:val="36"/>
+          <w:lang w:eastAsia="ja-JP"/>
+        </w:rPr>
+      </w:pPr>
+      <w:r>
+        <w:rPr>
+          <w:noProof/>
+          <w:sz w:val="36"/>
+          <w:szCs w:val="36"/>
+          <w:bdr w:val="none" w:sz="0" w:space="0" w:color="auto" w:frame="1"/>
+        </w:rPr>
+        <w:t>Modules</w:t>
+      </w:r>
+      <w:r>
+        <w:rPr>
+          <w:noProof/>
+          <w:sz w:val="36"/>
+          <w:szCs w:val="36"/>
+        </w:rPr>
+        <w:tab/>
+      </w:r>
+      <w:r>
+        <w:rPr>
+          <w:noProof/>
+          <w:sz w:val="36"/>
+          <w:szCs w:val="36"/>
+        </w:rPr>
+        <w:fldChar w:fldCharType="begin"/>
+      </w:r>
+      <w:r>
+        <w:rPr>
+          <w:noProof/>
+          <w:sz w:val="36"/>
+          <w:szCs w:val="36"/>
+        </w:rPr>
+        <w:instrText xml:space="preserve"> PAGEREF _Toc227761141 \h </w:instrText>
+      </w:r>
+      <w:r>
+        <w:rPr>
+          <w:noProof/>
+          <w:sz w:val="36"/>
+          <w:szCs w:val="36"/>
+        </w:rPr>
+      </w:r>
+      <w:r>
+        <w:rPr>
+          <w:noProof/>
+          <w:sz w:val="36"/>
+          <w:szCs w:val="36"/>
+        </w:rPr>
+        <w:fldChar w:fldCharType="separate"/>
+      </w:r>
+      <w:r>
+        <w:rPr>
+          <w:noProof/>
+          <w:sz w:val="36"/>
+          <w:szCs w:val="36"/>
+        </w:rPr>
+        <w:t>8</w:t>
+      </w:r>
+      <w:r>
+        <w:rPr>
+          <w:noProof/>
+          <w:sz w:val="36"/>
+          <w:szCs w:val="36"/>
+        </w:rPr>
+        <w:fldChar w:fldCharType="end"/>
+      </w:r>
+      <w:r>
+        <w:rPr>
+          <w:noProof/>
+          <w:sz w:val="36"/>
+          <w:szCs w:val="36"/>
+        </w:rPr>
+        <w:br/>
+      </w:r>
+    </w:p>
+    <w:p>
+      <w:pPr>
+        <w:pStyle w:val="TOC1"/>
+        <w:tabs>
+          <w:tab w:val="right" w:pos="8630"/>
+        </w:tabs>
+        <w:rPr>
+          <w:b w:val="0"/>
+          <w:noProof/>
+          <w:sz w:val="52"/>
+          <w:szCs w:val="52"/>
+          <w:lang w:eastAsia="ja-JP"/>
+        </w:rPr>
+      </w:pPr>
+      <w:r>
+        <w:rPr>
+          <w:noProof/>
+          <w:sz w:val="52"/>
+          <w:szCs w:val="52"/>
+          <w:bdr w:val="none" w:sz="0" w:space="0" w:color="auto" w:frame="1"/>
+        </w:rPr>
+        <w:t>Real World Applications</w:t>
+      </w:r>
+      <w:r>
+        <w:rPr>
+          <w:noProof/>
+          <w:sz w:val="52"/>
+          <w:szCs w:val="52"/>
+        </w:rPr>
+        <w:tab/>
+      </w:r>
+      <w:r>
+        <w:rPr>
+          <w:noProof/>
+          <w:sz w:val="52"/>
+          <w:szCs w:val="52"/>
+        </w:rPr>
+        <w:fldChar w:fldCharType="begin"/>
+      </w:r>
+      <w:r>
+        <w:rPr>
+          <w:noProof/>
+          <w:sz w:val="52"/>
+          <w:szCs w:val="52"/>
+        </w:rPr>
+        <w:instrText xml:space="preserve"> PAGEREF _Toc227761142 \h </w:instrText>
+      </w:r>
+      <w:r>
+        <w:rPr>
+          <w:noProof/>
+          <w:sz w:val="52"/>
+          <w:szCs w:val="52"/>
+        </w:rPr>
+      </w:r>
+      <w:r>
+        <w:rPr>
+          <w:noProof/>
+          <w:sz w:val="52"/>
+          <w:szCs w:val="52"/>
+        </w:rPr>
+        <w:fldChar w:fldCharType="separate"/>
+      </w:r>
+      <w:r>
+        <w:rPr>
+          <w:noProof/>
+          <w:sz w:val="52"/>
+          <w:szCs w:val="52"/>
+        </w:rPr>
+        <w:t>8</w:t>
+      </w:r>
+      <w:r>
+        <w:rPr>
+          <w:noProof/>
+          <w:sz w:val="52"/>
+          <w:szCs w:val="52"/>
+        </w:rPr>
+        <w:fldChar w:fldCharType="end"/>
+      </w:r>
+      <w:r>
+        <w:rPr>
+          <w:noProof/>
+          <w:sz w:val="52"/>
+          <w:szCs w:val="52"/>
+        </w:rPr>
+        <w:br/>
+      </w:r>
+    </w:p>
+    <w:p>
+      <w:pPr>
+        <w:pStyle w:val="TOC1"/>
+        <w:tabs>
+          <w:tab w:val="right" w:pos="8630"/>
+        </w:tabs>
+        <w:rPr>
+          <w:b w:val="0"/>
+          <w:noProof/>
+          <w:sz w:val="52"/>
+          <w:szCs w:val="52"/>
+          <w:lang w:eastAsia="ja-JP"/>
+        </w:rPr>
+      </w:pPr>
+      <w:r>
+        <w:rPr>
+          <w:noProof/>
+          <w:sz w:val="52"/>
+          <w:szCs w:val="52"/>
+        </w:rPr>
+        <w:t>Conclusion</w:t>
+      </w:r>
+      <w:r>
+        <w:rPr>
+          <w:noProof/>
+          <w:sz w:val="52"/>
+          <w:szCs w:val="52"/>
+        </w:rPr>
+        <w:tab/>
+      </w:r>
+      <w:r>
+        <w:rPr>
+          <w:noProof/>
+          <w:sz w:val="52"/>
+          <w:szCs w:val="52"/>
+        </w:rPr>
+        <w:fldChar w:fldCharType="begin"/>
+      </w:r>
+      <w:r>
+        <w:rPr>
+          <w:noProof/>
+          <w:sz w:val="52"/>
+          <w:szCs w:val="52"/>
+        </w:rPr>
+        <w:instrText xml:space="preserve"> PAGEREF _Toc227761143 \h </w:instrText>
+      </w:r>
+      <w:r>
+        <w:rPr>
+          <w:noProof/>
+          <w:sz w:val="52"/>
+          <w:szCs w:val="52"/>
+        </w:rPr>
+      </w:r>
+      <w:r>
+        <w:rPr>
+          <w:noProof/>
+          <w:sz w:val="52"/>
+          <w:szCs w:val="52"/>
+        </w:rPr>
+        <w:fldChar w:fldCharType="separate"/>
+      </w:r>
+      <w:r>
+        <w:rPr>
+          <w:noProof/>
+          <w:sz w:val="52"/>
+          <w:szCs w:val="52"/>
+        </w:rPr>
+        <w:t>9</w:t>
+      </w:r>
+      <w:r>
+        <w:rPr>
+          <w:noProof/>
+          <w:sz w:val="52"/>
+          <w:szCs w:val="52"/>
+        </w:rPr>
+        <w:fldChar w:fldCharType="end"/>
+      </w:r>
+      <w:r>
+        <w:rPr>
+          <w:noProof/>
+          <w:sz w:val="52"/>
+          <w:szCs w:val="52"/>
+        </w:rPr>
+        <w:br/>
+      </w:r>
+    </w:p>
+    <w:p>
+      <w:pPr>
+        <w:pStyle w:val="TOC1"/>
+        <w:tabs>
+          <w:tab w:val="right" w:pos="8630"/>
+        </w:tabs>
+        <w:rPr>
+          <w:b w:val="0"/>
+          <w:noProof/>
+          <w:sz w:val="52"/>
+          <w:szCs w:val="52"/>
+          <w:lang w:eastAsia="ja-JP"/>
+        </w:rPr>
+      </w:pPr>
+      <w:r>
+        <w:rPr>
+          <w:noProof/>
+          <w:sz w:val="52"/>
+          <w:szCs w:val="52"/>
+        </w:rPr>
+        <w:t>References</w:t>
+      </w:r>
+      <w:r>
+        <w:rPr>
+          <w:noProof/>
+          <w:sz w:val="52"/>
+          <w:szCs w:val="52"/>
+        </w:rPr>
+        <w:tab/>
+      </w:r>
+      <w:r>
+        <w:rPr>
+          <w:noProof/>
+          <w:sz w:val="52"/>
+          <w:szCs w:val="52"/>
+        </w:rPr>
+        <w:fldChar w:fldCharType="begin"/>
+      </w:r>
+      <w:r>
+        <w:rPr>
+          <w:noProof/>
+          <w:sz w:val="52"/>
+          <w:szCs w:val="52"/>
+        </w:rPr>
+        <w:instrText xml:space="preserve"> PAGEREF _Toc227761144 \h </w:instrText>
+      </w:r>
+      <w:r>
+        <w:rPr>
+          <w:noProof/>
+          <w:sz w:val="52"/>
+          <w:szCs w:val="52"/>
+        </w:rPr>
+      </w:r>
+      <w:r>
+        <w:rPr>
+          <w:noProof/>
+          <w:sz w:val="52"/>
+          <w:szCs w:val="52"/>
+        </w:rPr>
+        <w:fldChar w:fldCharType="separate"/>
+      </w:r>
+      <w:r>
+        <w:rPr>
+          <w:noProof/>
+          <w:sz w:val="52"/>
+          <w:szCs w:val="52"/>
+        </w:rPr>
+        <w:t>10</w:t>
+      </w:r>
+      <w:r>
+        <w:rPr>
+          <w:noProof/>
+          <w:sz w:val="52"/>
+          <w:szCs w:val="52"/>
+        </w:rPr>
+        <w:fldChar w:fldCharType="end"/>
+      </w:r>
+      <w:r>
+        <w:rPr>
+          <w:noProof/>
+          <w:sz w:val="52"/>
+          <w:szCs w:val="52"/>
+        </w:rPr>
+        <w:br/>
+      </w:r>
+    </w:p>
+    <w:p>
+      <w:pPr>
+        <w:pStyle w:val="TOC1"/>
+        <w:tabs>
+          <w:tab w:val="right" w:pos="8630"/>
+        </w:tabs>
+        <w:rPr>
+          <w:b w:val="0"/>
+          <w:noProof/>
+          <w:sz w:val="52"/>
+          <w:szCs w:val="52"/>
+          <w:lang w:eastAsia="ja-JP"/>
+        </w:rPr>
+      </w:pPr>
+      <w:r>
+        <w:rPr>
+          <w:noProof/>
+          <w:sz w:val="52"/>
+          <w:szCs w:val="52"/>
+        </w:rPr>
+        <w:t>Appendix</w:t>
+      </w:r>
+      <w:r>
+        <w:rPr>
+          <w:noProof/>
+          <w:sz w:val="52"/>
+          <w:szCs w:val="52"/>
+        </w:rPr>
+        <w:tab/>
+      </w:r>
+      <w:r>
+        <w:rPr>
+          <w:noProof/>
+          <w:sz w:val="52"/>
+          <w:szCs w:val="52"/>
+        </w:rPr>
+        <w:fldChar w:fldCharType="begin"/>
+      </w:r>
+      <w:r>
+        <w:rPr>
+          <w:noProof/>
+          <w:sz w:val="52"/>
+          <w:szCs w:val="52"/>
+        </w:rPr>
+        <w:instrText xml:space="preserve"> PAGEREF _Toc227761145 \h </w:instrText>
+      </w:r>
+      <w:r>
+        <w:rPr>
+          <w:noProof/>
+          <w:sz w:val="52"/>
+          <w:szCs w:val="52"/>
+        </w:rPr>
+      </w:r>
+      <w:r>
+        <w:rPr>
+          <w:noProof/>
+          <w:sz w:val="52"/>
+          <w:szCs w:val="52"/>
+        </w:rPr>
+        <w:fldChar w:fldCharType="separate"/>
+      </w:r>
+      <w:r>
+        <w:rPr>
+          <w:noProof/>
+          <w:sz w:val="52"/>
+          <w:szCs w:val="52"/>
+        </w:rPr>
+        <w:t>11</w:t>
+      </w:r>
+      <w:r>
+        <w:rPr>
+          <w:noProof/>
+          <w:sz w:val="52"/>
+          <w:szCs w:val="52"/>
+        </w:rPr>
+        <w:fldChar w:fldCharType="end"/>
+      </w:r>
+    </w:p>
+    <w:p>
+      <w:pPr>
+        <w:spacing w:line="480" w:lineRule="auto"/>
+      </w:pPr>
+      <w:r>
+        <w:fldChar w:fldCharType="end"/>
+      </w:r>
+    </w:p>
+    <w:p>
+      <w:pPr>
+        <w:spacing w:line="480" w:lineRule="auto"/>
+      </w:pPr>
+    </w:p>
+    <w:p>
+      <w:pPr>
+        <w:spacing w:line="480" w:lineRule="auto"/>
+      </w:pPr>
+    </w:p>
+    <w:p>
+      <w:pPr>
+        <w:spacing w:line="480" w:lineRule="auto"/>
+      </w:pPr>
+    </w:p>
+    <w:p>
+      <w:pPr>
+        <w:pStyle w:val="Heading1"/>
+      </w:pPr>
+      <w:bookmarkStart w:id="1" w:name="_Toc227761134"/>
+      <w:r>
+        <w:t>Overview</w:t>
+      </w:r>
+      <w:bookmarkEnd w:id="1"/>
+    </w:p>
+    <w:p>
+      <w:pPr>
+        <w:spacing w:line="480" w:lineRule="auto"/>
+      </w:pPr>
+      <w:r>
+        <w:tab/>
+      </w:r>
+      <w:r>
         <w:t>Programming languages come in all shapes and forms. They follow different paradigms, appeal to different crowds, and each have their own benefits and drawbacks. Recently, developers have begun to see the benefits of functional programming. One language in particular, Haskell, has gotten attention from a lot of developers.</w:t>
       </w:r>
     </w:p>
@@ -43,11 +1231,13 @@
         <w:t xml:space="preserve">A function call is guaranteed to return the same result every time. </w:t>
       </w:r>
       <w:r>
-        <w:t xml:space="preserve">Haskell implements lazy evaluation. Lazy evaluation states that functions are only evaluated when their return value is needed by another function. This also helps to avoid repeating the same evaluation multiple times. Haskell is strong statically </w:t>
-      </w:r>
-      <w:r>
-        <w:lastRenderedPageBreak/>
-        <w:t xml:space="preserve">typed language. </w:t>
+        <w:t xml:space="preserve">Haskell implements lazy evaluation. Lazy evaluation states that functions are only evaluated when their return value is needed by another function. This also helps to avoid repeating the same evaluation multiple times. Haskell is </w:t>
+      </w:r>
+      <w:r>
+        <w:t xml:space="preserve">a </w:t>
+      </w:r>
+      <w:r>
+        <w:t xml:space="preserve">strong statically typed language. </w:t>
       </w:r>
       <w:r>
         <w:t>All variables must use a type and type checking is enforced at compile time (similar to Java).</w:t>
@@ -56,6 +1246,27 @@
         <w:t xml:space="preserve"> </w:t>
       </w:r>
     </w:p>
+    <w:p>
+      <w:pPr>
+        <w:pStyle w:val="Heading1"/>
+      </w:pPr>
+      <w:bookmarkStart w:id="2" w:name="_Toc227761135"/>
+      <w:r>
+        <w:t>Features</w:t>
+      </w:r>
+      <w:bookmarkEnd w:id="2"/>
+    </w:p>
+    <w:p>
+      <w:pPr>
+        <w:pStyle w:val="Heading2"/>
+      </w:pPr>
+      <w:bookmarkStart w:id="3" w:name="_Toc227761136"/>
+      <w:r>
+        <w:t>Monads</w:t>
+      </w:r>
+      <w:bookmarkEnd w:id="3"/>
+    </w:p>
+    <w:p/>
     <w:p>
       <w:pPr>
         <w:spacing w:line="480" w:lineRule="auto"/>
@@ -84,11 +1295,6 @@
       <w:r>
         <w:t>. The maybe data type looks like this:</w:t>
       </w:r>
-    </w:p>
-    <w:p>
-      <w:pPr>
-        <w:spacing w:line="480" w:lineRule="auto"/>
-      </w:pPr>
     </w:p>
     <w:tbl>
       <w:tblPr>
@@ -378,11 +1584,6 @@
     </w:p>
     <w:p>
       <w:pPr>
-        <w:spacing w:line="480" w:lineRule="auto"/>
-      </w:pPr>
-    </w:p>
-    <w:p>
-      <w:pPr>
         <w:pBdr>
           <w:left w:val="single" w:sz="48" w:space="12" w:color="DDDDDD"/>
         </w:pBdr>
@@ -929,6 +2130,24 @@
     </w:p>
     <w:p>
       <w:pPr>
+        <w:pStyle w:val="Heading2"/>
+      </w:pPr>
+      <w:bookmarkStart w:id="4" w:name="_Toc227761137"/>
+      <w:r>
+        <w:t>Types And Type Classes</w:t>
+      </w:r>
+      <w:bookmarkEnd w:id="4"/>
+    </w:p>
+    <w:p>
+      <w:pPr>
+        <w:pStyle w:val="Heading2"/>
+      </w:pPr>
+      <w:r>
+        <w:tab/>
+      </w:r>
+    </w:p>
+    <w:p>
+      <w:pPr>
         <w:spacing w:line="480" w:lineRule="auto"/>
         <w:rPr>
           <w:rFonts w:ascii="Cambria" w:hAnsi="Cambria" w:cs="Courier"/>
@@ -938,35 +2157,60 @@
         <w:rPr>
           <w:rFonts w:ascii="Cambria" w:hAnsi="Cambria" w:cs="Courier"/>
         </w:rPr>
-        <w:t xml:space="preserve">Haskell has many uses in real world development. One good candidate for a Haskell program is one that is computationally heavy. Haskell is great at parallelization, therefore lending itself to this type of environment. Parallelization also makes Haskell well suited for environments that need to handle huge amounts of data. Because Haskell is a general-purpose programing language, it can be used in a wide range of projects. AT&amp;T uses Haskell to </w:t>
+        <w:tab/>
       </w:r>
       <w:r>
         <w:rPr>
           <w:rFonts w:ascii="Cambria" w:hAnsi="Cambria" w:cs="Courier"/>
         </w:rPr>
-        <w:t xml:space="preserve">automate the processing of Internet abuse and complaints. Facebook and Google both use Haskell on internal projects. </w:t>
+        <w:t>Haskell is a strongly typed static language. All variables must have declared types and type checking is completed at compile time. In most languages, data types can be restricting and prevent a programmer from seeing problems in a general way. However with monads, Haskell helps solve this problem. The use of monads frees the developer from the constraints of types and lets them focus on solving the problem in a more general manner.</w:t>
+      </w:r>
+      <w:r>
+        <w:rPr>
+          <w:rFonts w:ascii="Cambria" w:hAnsi="Cambria" w:cs="Courier"/>
+        </w:rPr>
+        <w:t xml:space="preserve"> Haskell also has type classes. Every type fits into a type class. Type classes help define a types behavior. In other words, a function that returns the result of a comparison must take two parameters that are of the </w:t>
       </w:r>
       <w:proofErr w:type="spellStart"/>
       <w:r>
         <w:rPr>
           <w:rFonts w:ascii="Cambria" w:hAnsi="Cambria" w:cs="Courier"/>
         </w:rPr>
-        <w:t>Merril</w:t>
+        <w:t>Eq</w:t>
       </w:r>
       <w:proofErr w:type="spellEnd"/>
       <w:r>
         <w:rPr>
           <w:rFonts w:ascii="Cambria" w:hAnsi="Cambria" w:cs="Courier"/>
         </w:rPr>
-        <w:t xml:space="preserve"> Lynch uses Haskell for backend data transformation and loading. These projects alone show how versatile Haskell is.</w:t>
-      </w:r>
-      <w:r>
+        <w:t xml:space="preserve"> (Equal) type class.</w:t>
+      </w:r>
+    </w:p>
+    <w:p>
+      <w:pPr>
+        <w:spacing w:line="480" w:lineRule="auto"/>
         <w:rPr>
           <w:rFonts w:ascii="Cambria" w:hAnsi="Cambria" w:cs="Courier"/>
         </w:rPr>
-        <w:t xml:space="preserve"> </w:t>
-      </w:r>
-    </w:p>
+      </w:pPr>
+      <w:r>
+        <w:rPr>
+          <w:rFonts w:ascii="Cambria" w:hAnsi="Cambria" w:cs="Courier"/>
+        </w:rPr>
+        <w:tab/>
+      </w:r>
+    </w:p>
+    <w:p>
+      <w:pPr>
+        <w:pStyle w:val="Heading2"/>
+      </w:pPr>
+      <w:bookmarkStart w:id="5" w:name="_Toc227761138"/>
+      <w:r>
+        <w:t>Syntax</w:t>
+      </w:r>
+      <w:bookmarkEnd w:id="5"/>
+    </w:p>
+    <w:p/>
     <w:p>
       <w:pPr>
         <w:spacing w:line="480" w:lineRule="auto"/>
@@ -979,41 +2223,11 @@
           <w:rFonts w:ascii="Cambria" w:hAnsi="Cambria" w:cs="Courier"/>
         </w:rPr>
         <w:tab/>
-        <w:t>Haskell is a strongly typed static language. All variables must have declared types and type checking is completed at compile time. In most languages, data types can be restricting and prevent a programmer from seeing problems in a general way. However with monads, Haskell helps solve this problem. The use of monads frees the developer from the constraints of types and lets them focus on solving the problem in a more general manner.</w:t>
       </w:r>
       <w:r>
         <w:rPr>
           <w:rFonts w:ascii="Cambria" w:hAnsi="Cambria" w:cs="Courier"/>
         </w:rPr>
-        <w:t xml:space="preserve"> Haskell also has type classes. Every type fits into a type class. Type classes help define a types behavior. In other words, a function that returns the result of a comparison must take two parameters that are of the </w:t>
-      </w:r>
-      <w:proofErr w:type="spellStart"/>
-      <w:r>
-        <w:rPr>
-          <w:rFonts w:ascii="Cambria" w:hAnsi="Cambria" w:cs="Courier"/>
-        </w:rPr>
-        <w:t>Eq</w:t>
-      </w:r>
-      <w:proofErr w:type="spellEnd"/>
-      <w:r>
-        <w:rPr>
-          <w:rFonts w:ascii="Cambria" w:hAnsi="Cambria" w:cs="Courier"/>
-        </w:rPr>
-        <w:t xml:space="preserve"> (Equal) type class.</w:t>
-      </w:r>
-    </w:p>
-    <w:p>
-      <w:pPr>
-        <w:spacing w:line="480" w:lineRule="auto"/>
-        <w:rPr>
-          <w:rFonts w:ascii="Cambria" w:hAnsi="Cambria" w:cs="Courier"/>
-        </w:rPr>
-      </w:pPr>
-      <w:r>
-        <w:rPr>
-          <w:rFonts w:ascii="Cambria" w:hAnsi="Cambria" w:cs="Courier"/>
-        </w:rPr>
-        <w:tab/>
         <w:t xml:space="preserve">Although Haskell is a functional language, it looks very little like many functional languages. Languages such as Common Lisp and </w:t>
       </w:r>
       <w:proofErr w:type="spellStart"/>
@@ -1509,14 +2723,6 @@
     </w:p>
     <w:p>
       <w:pPr>
-        <w:spacing w:line="480" w:lineRule="auto"/>
-        <w:rPr>
-          <w:rFonts w:ascii="Cambria" w:hAnsi="Cambria" w:cs="Courier"/>
-        </w:rPr>
-      </w:pPr>
-    </w:p>
-    <w:p>
-      <w:pPr>
         <w:numPr>
           <w:ilvl w:val="0"/>
           <w:numId w:val="2"/>
@@ -2020,11 +3226,46 @@
           <w:bdr w:val="none" w:sz="0" w:space="0" w:color="auto" w:frame="1"/>
         </w:rPr>
       </w:pPr>
-      <w:r>
+    </w:p>
+    <w:p>
+      <w:pPr>
+        <w:spacing w:line="480" w:lineRule="auto"/>
         <w:rPr>
           <w:rFonts w:ascii="Cambria" w:eastAsia="Times New Roman" w:hAnsi="Cambria" w:cs="Times New Roman"/>
           <w:bdr w:val="none" w:sz="0" w:space="0" w:color="auto" w:frame="1"/>
         </w:rPr>
+      </w:pPr>
+    </w:p>
+    <w:p>
+      <w:pPr>
+        <w:pStyle w:val="Heading2"/>
+        <w:rPr>
+          <w:bdr w:val="none" w:sz="0" w:space="0" w:color="auto" w:frame="1"/>
+        </w:rPr>
+      </w:pPr>
+      <w:bookmarkStart w:id="6" w:name="_Toc227761139"/>
+      <w:r>
+        <w:rPr>
+          <w:bdr w:val="none" w:sz="0" w:space="0" w:color="auto" w:frame="1"/>
+        </w:rPr>
+        <w:t>Pattern Matching</w:t>
+      </w:r>
+      <w:bookmarkEnd w:id="6"/>
+    </w:p>
+    <w:p/>
+    <w:p>
+      <w:pPr>
+        <w:spacing w:line="480" w:lineRule="auto"/>
+        <w:rPr>
+          <w:rFonts w:ascii="Cambria" w:eastAsia="Times New Roman" w:hAnsi="Cambria" w:cs="Times New Roman"/>
+          <w:bdr w:val="none" w:sz="0" w:space="0" w:color="auto" w:frame="1"/>
+        </w:rPr>
+      </w:pPr>
+      <w:r>
+        <w:rPr>
+          <w:rFonts w:ascii="Cambria" w:eastAsia="Times New Roman" w:hAnsi="Cambria" w:cs="Times New Roman"/>
+          <w:bdr w:val="none" w:sz="0" w:space="0" w:color="auto" w:frame="1"/>
+        </w:rPr>
         <w:tab/>
       </w:r>
       <w:r>
@@ -2077,6 +3318,23 @@
         <w:t xml:space="preserve"> the pattern an exception will be thrown.</w:t>
       </w:r>
     </w:p>
+    <w:p>
+      <w:pPr>
+        <w:pStyle w:val="Heading2"/>
+        <w:rPr>
+          <w:bdr w:val="none" w:sz="0" w:space="0" w:color="auto" w:frame="1"/>
+        </w:rPr>
+      </w:pPr>
+      <w:bookmarkStart w:id="7" w:name="_Toc227761140"/>
+      <w:r>
+        <w:rPr>
+          <w:bdr w:val="none" w:sz="0" w:space="0" w:color="auto" w:frame="1"/>
+        </w:rPr>
+        <w:t>Guards</w:t>
+      </w:r>
+      <w:bookmarkEnd w:id="7"/>
+    </w:p>
+    <w:p/>
     <w:p>
       <w:pPr>
         <w:spacing w:line="480" w:lineRule="auto"/>
@@ -2833,8 +4091,6 @@
         </w:rPr>
         <w:t>  </w:t>
       </w:r>
-      <w:bookmarkStart w:id="0" w:name="_GoBack"/>
-      <w:bookmarkEnd w:id="0"/>
     </w:p>
     <w:p>
       <w:pPr>
@@ -3171,6 +4427,23 @@
     </w:p>
     <w:p>
       <w:pPr>
+        <w:pStyle w:val="Heading2"/>
+        <w:rPr>
+          <w:bdr w:val="none" w:sz="0" w:space="0" w:color="auto" w:frame="1"/>
+        </w:rPr>
+      </w:pPr>
+      <w:bookmarkStart w:id="8" w:name="_Toc227761141"/>
+      <w:r>
+        <w:rPr>
+          <w:bdr w:val="none" w:sz="0" w:space="0" w:color="auto" w:frame="1"/>
+        </w:rPr>
+        <w:t>Modules</w:t>
+      </w:r>
+      <w:bookmarkEnd w:id="8"/>
+    </w:p>
+    <w:p/>
+    <w:p>
+      <w:pPr>
         <w:spacing w:line="480" w:lineRule="auto"/>
         <w:rPr>
           <w:rFonts w:ascii="Cambria" w:eastAsia="Times New Roman" w:hAnsi="Cambria" w:cs="Times New Roman"/>
@@ -3202,6 +4475,68 @@
     </w:p>
     <w:p>
       <w:pPr>
+        <w:pStyle w:val="Heading1"/>
+        <w:rPr>
+          <w:bdr w:val="none" w:sz="0" w:space="0" w:color="auto" w:frame="1"/>
+        </w:rPr>
+      </w:pPr>
+      <w:bookmarkStart w:id="9" w:name="_Toc227761142"/>
+      <w:r>
+        <w:rPr>
+          <w:bdr w:val="none" w:sz="0" w:space="0" w:color="auto" w:frame="1"/>
+        </w:rPr>
+        <w:t>Real World Applications</w:t>
+      </w:r>
+      <w:bookmarkEnd w:id="9"/>
+    </w:p>
+    <w:p/>
+    <w:p>
+      <w:pPr>
+        <w:spacing w:line="480" w:lineRule="auto"/>
+        <w:rPr>
+          <w:rFonts w:ascii="Cambria" w:hAnsi="Cambria" w:cs="Courier"/>
+        </w:rPr>
+      </w:pPr>
+      <w:r>
+        <w:rPr>
+          <w:rFonts w:ascii="Cambria" w:hAnsi="Cambria" w:cs="Courier"/>
+        </w:rPr>
+        <w:tab/>
+      </w:r>
+      <w:r>
+        <w:rPr>
+          <w:rFonts w:ascii="Cambria" w:hAnsi="Cambria" w:cs="Courier"/>
+        </w:rPr>
+        <w:t xml:space="preserve">Haskell has many uses in real world development. One good candidate for a Haskell program is one that is computationally heavy. Haskell is great at parallelization, therefore lending itself to this type of environment. Parallelization also makes Haskell well suited for environments that need to handle huge amounts of data. Because Haskell is a general-purpose programing language, it can be used in a wide range of projects. AT&amp;T uses Haskell to automate the processing of Internet abuse and complaints. Facebook and Google both use Haskell on internal projects. </w:t>
+      </w:r>
+      <w:proofErr w:type="spellStart"/>
+      <w:r>
+        <w:rPr>
+          <w:rFonts w:ascii="Cambria" w:hAnsi="Cambria" w:cs="Courier"/>
+        </w:rPr>
+        <w:t>Merril</w:t>
+      </w:r>
+      <w:proofErr w:type="spellEnd"/>
+      <w:r>
+        <w:rPr>
+          <w:rFonts w:ascii="Cambria" w:hAnsi="Cambria" w:cs="Courier"/>
+        </w:rPr>
+        <w:t xml:space="preserve"> Lynch uses Haskell for backend data transformation and loading. These projects alone show how versatile Haskell is. </w:t>
+      </w:r>
+    </w:p>
+    <w:p>
+      <w:pPr>
+        <w:pStyle w:val="Heading1"/>
+      </w:pPr>
+      <w:bookmarkStart w:id="10" w:name="_Toc227761143"/>
+      <w:r>
+        <w:t>Conclusion</w:t>
+      </w:r>
+      <w:bookmarkEnd w:id="10"/>
+    </w:p>
+    <w:p/>
+    <w:p>
+      <w:pPr>
         <w:spacing w:line="480" w:lineRule="auto"/>
         <w:rPr>
           <w:rFonts w:ascii="Cambria" w:eastAsia="Times New Roman" w:hAnsi="Cambria" w:cs="Times New Roman"/>
@@ -3224,10 +4559,339 @@
         <w:t>It is easy to see why Haskell’s popularity has continued to grow steadily and why so many programmers are highly recommending learning it.</w:t>
       </w:r>
     </w:p>
+    <w:p>
+      <w:pPr>
+        <w:rPr>
+          <w:rFonts w:ascii="Cambria" w:eastAsia="Times New Roman" w:hAnsi="Cambria" w:cs="Times New Roman"/>
+        </w:rPr>
+      </w:pPr>
+    </w:p>
+    <w:p>
+      <w:pPr>
+        <w:rPr>
+          <w:rFonts w:ascii="Cambria" w:eastAsia="Times New Roman" w:hAnsi="Cambria" w:cs="Times New Roman"/>
+        </w:rPr>
+      </w:pPr>
+    </w:p>
+    <w:p>
+      <w:pPr>
+        <w:rPr>
+          <w:rFonts w:ascii="Cambria" w:eastAsia="Times New Roman" w:hAnsi="Cambria" w:cs="Times New Roman"/>
+        </w:rPr>
+      </w:pPr>
+    </w:p>
+    <w:p>
+      <w:pPr>
+        <w:rPr>
+          <w:rFonts w:ascii="Cambria" w:eastAsia="Times New Roman" w:hAnsi="Cambria" w:cs="Times New Roman"/>
+        </w:rPr>
+      </w:pPr>
+    </w:p>
+    <w:p>
+      <w:pPr>
+        <w:rPr>
+          <w:rFonts w:ascii="Cambria" w:eastAsia="Times New Roman" w:hAnsi="Cambria" w:cs="Times New Roman"/>
+        </w:rPr>
+      </w:pPr>
+    </w:p>
+    <w:p>
+      <w:pPr>
+        <w:rPr>
+          <w:rFonts w:ascii="Cambria" w:eastAsia="Times New Roman" w:hAnsi="Cambria" w:cs="Times New Roman"/>
+        </w:rPr>
+      </w:pPr>
+    </w:p>
+    <w:p>
+      <w:pPr>
+        <w:rPr>
+          <w:rFonts w:ascii="Cambria" w:eastAsia="Times New Roman" w:hAnsi="Cambria" w:cs="Times New Roman"/>
+        </w:rPr>
+      </w:pPr>
+    </w:p>
+    <w:p>
+      <w:pPr>
+        <w:rPr>
+          <w:rFonts w:ascii="Cambria" w:eastAsia="Times New Roman" w:hAnsi="Cambria" w:cs="Times New Roman"/>
+        </w:rPr>
+      </w:pPr>
+    </w:p>
+    <w:p>
+      <w:pPr>
+        <w:rPr>
+          <w:rFonts w:ascii="Cambria" w:eastAsia="Times New Roman" w:hAnsi="Cambria" w:cs="Times New Roman"/>
+        </w:rPr>
+      </w:pPr>
+    </w:p>
+    <w:p>
+      <w:pPr>
+        <w:rPr>
+          <w:rFonts w:ascii="Cambria" w:eastAsia="Times New Roman" w:hAnsi="Cambria" w:cs="Times New Roman"/>
+        </w:rPr>
+      </w:pPr>
+    </w:p>
+    <w:p>
+      <w:pPr>
+        <w:rPr>
+          <w:rFonts w:ascii="Cambria" w:eastAsia="Times New Roman" w:hAnsi="Cambria" w:cs="Times New Roman"/>
+        </w:rPr>
+      </w:pPr>
+    </w:p>
+    <w:p>
+      <w:pPr>
+        <w:rPr>
+          <w:rFonts w:ascii="Cambria" w:eastAsia="Times New Roman" w:hAnsi="Cambria" w:cs="Times New Roman"/>
+        </w:rPr>
+      </w:pPr>
+    </w:p>
+    <w:p>
+      <w:pPr>
+        <w:rPr>
+          <w:rFonts w:ascii="Cambria" w:eastAsia="Times New Roman" w:hAnsi="Cambria" w:cs="Times New Roman"/>
+        </w:rPr>
+      </w:pPr>
+    </w:p>
+    <w:p>
+      <w:pPr>
+        <w:rPr>
+          <w:rFonts w:ascii="Cambria" w:eastAsia="Times New Roman" w:hAnsi="Cambria" w:cs="Times New Roman"/>
+        </w:rPr>
+      </w:pPr>
+    </w:p>
+    <w:p>
+      <w:pPr>
+        <w:rPr>
+          <w:rFonts w:ascii="Cambria" w:eastAsia="Times New Roman" w:hAnsi="Cambria" w:cs="Times New Roman"/>
+        </w:rPr>
+      </w:pPr>
+    </w:p>
+    <w:p>
+      <w:pPr>
+        <w:rPr>
+          <w:rFonts w:ascii="Cambria" w:eastAsia="Times New Roman" w:hAnsi="Cambria" w:cs="Times New Roman"/>
+        </w:rPr>
+      </w:pPr>
+    </w:p>
+    <w:p>
+      <w:pPr>
+        <w:rPr>
+          <w:rFonts w:ascii="Cambria" w:eastAsia="Times New Roman" w:hAnsi="Cambria" w:cs="Times New Roman"/>
+        </w:rPr>
+      </w:pPr>
+    </w:p>
+    <w:p>
+      <w:pPr>
+        <w:rPr>
+          <w:rFonts w:ascii="Cambria" w:eastAsia="Times New Roman" w:hAnsi="Cambria" w:cs="Times New Roman"/>
+        </w:rPr>
+      </w:pPr>
+    </w:p>
+    <w:p>
+      <w:pPr>
+        <w:rPr>
+          <w:rFonts w:ascii="Cambria" w:eastAsia="Times New Roman" w:hAnsi="Cambria" w:cs="Times New Roman"/>
+        </w:rPr>
+      </w:pPr>
+    </w:p>
+    <w:p>
+      <w:pPr>
+        <w:rPr>
+          <w:rFonts w:ascii="Cambria" w:eastAsia="Times New Roman" w:hAnsi="Cambria" w:cs="Times New Roman"/>
+        </w:rPr>
+      </w:pPr>
+    </w:p>
+    <w:p>
+      <w:pPr>
+        <w:rPr>
+          <w:rFonts w:ascii="Cambria" w:eastAsia="Times New Roman" w:hAnsi="Cambria" w:cs="Times New Roman"/>
+        </w:rPr>
+      </w:pPr>
+    </w:p>
+    <w:p>
+      <w:pPr>
+        <w:rPr>
+          <w:rFonts w:ascii="Cambria" w:eastAsia="Times New Roman" w:hAnsi="Cambria" w:cs="Times New Roman"/>
+        </w:rPr>
+      </w:pPr>
+    </w:p>
+    <w:p>
+      <w:pPr>
+        <w:rPr>
+          <w:rFonts w:ascii="Cambria" w:eastAsia="Times New Roman" w:hAnsi="Cambria" w:cs="Times New Roman"/>
+        </w:rPr>
+      </w:pPr>
+    </w:p>
+    <w:p>
+      <w:pPr>
+        <w:rPr>
+          <w:rFonts w:ascii="Cambria" w:eastAsia="Times New Roman" w:hAnsi="Cambria" w:cs="Times New Roman"/>
+        </w:rPr>
+      </w:pPr>
+    </w:p>
+    <w:p>
+      <w:pPr>
+        <w:rPr>
+          <w:rFonts w:ascii="Cambria" w:eastAsia="Times New Roman" w:hAnsi="Cambria" w:cs="Times New Roman"/>
+        </w:rPr>
+      </w:pPr>
+    </w:p>
+    <w:p>
+      <w:pPr>
+        <w:rPr>
+          <w:rFonts w:ascii="Cambria" w:eastAsia="Times New Roman" w:hAnsi="Cambria" w:cs="Times New Roman"/>
+        </w:rPr>
+      </w:pPr>
+    </w:p>
+    <w:p>
+      <w:pPr>
+        <w:tabs>
+          <w:tab w:val="left" w:pos="6340"/>
+        </w:tabs>
+        <w:rPr>
+          <w:rFonts w:ascii="Cambria" w:eastAsia="Times New Roman" w:hAnsi="Cambria" w:cs="Times New Roman"/>
+        </w:rPr>
+      </w:pPr>
+      <w:r>
+        <w:rPr>
+          <w:rFonts w:ascii="Cambria" w:eastAsia="Times New Roman" w:hAnsi="Cambria" w:cs="Times New Roman"/>
+        </w:rPr>
+        <w:tab/>
+      </w:r>
+    </w:p>
+    <w:p>
+      <w:pPr>
+        <w:tabs>
+          <w:tab w:val="left" w:pos="6340"/>
+        </w:tabs>
+        <w:rPr>
+          <w:rFonts w:ascii="Cambria" w:eastAsia="Times New Roman" w:hAnsi="Cambria" w:cs="Times New Roman"/>
+        </w:rPr>
+      </w:pPr>
+    </w:p>
+    <w:p>
+      <w:pPr>
+        <w:pStyle w:val="Heading1"/>
+      </w:pPr>
+      <w:bookmarkStart w:id="11" w:name="_Toc227761144"/>
+    </w:p>
+    <w:p>
+      <w:pPr>
+        <w:pStyle w:val="Heading1"/>
+      </w:pPr>
+    </w:p>
+    <w:p>
+      <w:pPr>
+        <w:pStyle w:val="Heading1"/>
+      </w:pPr>
+      <w:r>
+        <w:t>Reference</w:t>
+      </w:r>
+      <w:r>
+        <w:t>s</w:t>
+      </w:r>
+      <w:bookmarkEnd w:id="11"/>
+    </w:p>
+    <w:p/>
+    <w:p>
+      <w:hyperlink r:id="rId11" w:history="1">
+        <w:r>
+          <w:rPr>
+            <w:rStyle w:val="Hyperlink"/>
+          </w:rPr>
+          <w:t>http://research.microsoft.com/en-us/um/people/simonpj/papers/history-of-haskell/history.pdf</w:t>
+        </w:r>
+      </w:hyperlink>
+    </w:p>
+    <w:p/>
+    <w:p>
+      <w:hyperlink r:id="rId12" w:history="1">
+        <w:r>
+          <w:rPr>
+            <w:rStyle w:val="Hyperlink"/>
+          </w:rPr>
+          <w:t>http://www.haskell.org/haskellwiki/Haskell_in_industry</w:t>
+        </w:r>
+      </w:hyperlink>
+    </w:p>
+    <w:p/>
+    <w:p>
+      <w:hyperlink r:id="rId13" w:history="1">
+        <w:r>
+          <w:rPr>
+            <w:rStyle w:val="Hyperlink"/>
+          </w:rPr>
+          <w:t>http://www.haskell.org/haskellwiki/Applications</w:t>
+        </w:r>
+      </w:hyperlink>
+    </w:p>
+    <w:p/>
+    <w:p>
+      <w:hyperlink r:id="rId14" w:history="1">
+        <w:r>
+          <w:rPr>
+            <w:rStyle w:val="Hyperlink"/>
+          </w:rPr>
+          <w:t>http://ertes.de/articles/monads.html#section-4</w:t>
+        </w:r>
+      </w:hyperlink>
+    </w:p>
+    <w:p/>
+    <w:p>
+      <w:r>
+        <w:t xml:space="preserve">Many code snippets provided by: </w:t>
+      </w:r>
+      <w:hyperlink r:id="rId15" w:history="1">
+        <w:r>
+          <w:rPr>
+            <w:rStyle w:val="Hyperlink"/>
+          </w:rPr>
+          <w:t>http://learnyouahaskell.com/chapters</w:t>
+        </w:r>
+      </w:hyperlink>
+    </w:p>
+    <w:p/>
+    <w:p/>
+    <w:p/>
+    <w:p/>
+    <w:p/>
+    <w:p/>
+    <w:p/>
+    <w:p/>
+    <w:p/>
+    <w:p/>
+    <w:p/>
+    <w:p/>
+    <w:p/>
+    <w:p/>
+    <w:p/>
+    <w:p/>
+    <w:p/>
+    <w:p/>
+    <w:p/>
+    <w:p/>
+    <w:p/>
+    <w:p/>
+    <w:p/>
+    <w:p/>
+    <w:p/>
+    <w:p/>
+    <w:p/>
+    <w:p>
+      <w:pPr>
+        <w:pStyle w:val="Heading1"/>
+      </w:pPr>
+      <w:bookmarkStart w:id="12" w:name="_Toc227761145"/>
+      <w:r>
+        <w:t>Appendix</w:t>
+      </w:r>
+      <w:bookmarkEnd w:id="12"/>
+    </w:p>
     <w:sectPr>
+      <w:footerReference w:type="even" r:id="rId16"/>
+      <w:footerReference w:type="default" r:id="rId17"/>
       <w:pgSz w:w="12240" w:h="15840"/>
       <w:pgMar w:top="1440" w:right="1800" w:bottom="1440" w:left="1800" w:header="720" w:footer="720" w:gutter="0"/>
       <w:cols w:space="720"/>
+      <w:titlePg/>
       <w:docGrid w:linePitch="360"/>
     </w:sectPr>
   </w:body>
@@ -3251,6 +4915,95 @@
     </w:p>
   </w:endnote>
 </w:endnotes>
+</file>
+
+<file path=word/footer1.xml><?xml version="1.0" encoding="utf-8"?>
+<w:ftr xmlns:wpc="http://schemas.microsoft.com/office/word/2010/wordprocessingCanvas" xmlns:mo="http://schemas.microsoft.com/office/mac/office/2008/main" xmlns:mc="http://schemas.openxmlformats.org/markup-compatibility/2006" xmlns:mv="urn:schemas-microsoft-com:mac:vml" xmlns:o="urn:schemas-microsoft-com:office:office" xmlns:r="http://schemas.openxmlformats.org/officeDocument/2006/relationships" xmlns:m="http://schemas.openxmlformats.org/officeDocument/2006/math" xmlns:v="urn:schemas-microsoft-com:vml" xmlns:wp14="http://schemas.microsoft.com/office/word/2010/wordprocessingDrawing" xmlns:wp="http://schemas.openxmlformats.org/drawingml/2006/wordprocessingDrawing" xmlns:w10="urn:schemas-microsoft-com:office:word" xmlns:w="http://schemas.openxmlformats.org/wordprocessingml/2006/main" xmlns:w14="http://schemas.microsoft.com/office/word/2010/wordml" xmlns:wpg="http://schemas.microsoft.com/office/word/2010/wordprocessingGroup" xmlns:wpi="http://schemas.microsoft.com/office/word/2010/wordprocessingInk" xmlns:wne="http://schemas.microsoft.com/office/word/2006/wordml" xmlns:wps="http://schemas.microsoft.com/office/word/2010/wordprocessingShape" mc:Ignorable="w14 wp14">
+  <w:p>
+    <w:pPr>
+      <w:pStyle w:val="Footer"/>
+      <w:framePr w:wrap="around" w:vAnchor="text" w:hAnchor="margin" w:xAlign="right" w:y="1"/>
+      <w:rPr>
+        <w:rStyle w:val="PageNumber"/>
+      </w:rPr>
+    </w:pPr>
+    <w:r>
+      <w:rPr>
+        <w:rStyle w:val="PageNumber"/>
+      </w:rPr>
+      <w:fldChar w:fldCharType="begin"/>
+    </w:r>
+    <w:r>
+      <w:rPr>
+        <w:rStyle w:val="PageNumber"/>
+      </w:rPr>
+      <w:instrText xml:space="preserve">PAGE  </w:instrText>
+    </w:r>
+    <w:r>
+      <w:rPr>
+        <w:rStyle w:val="PageNumber"/>
+      </w:rPr>
+      <w:fldChar w:fldCharType="end"/>
+    </w:r>
+  </w:p>
+  <w:p>
+    <w:pPr>
+      <w:pStyle w:val="Footer"/>
+      <w:ind w:right="360"/>
+    </w:pPr>
+  </w:p>
+</w:ftr>
+</file>
+
+<file path=word/footer2.xml><?xml version="1.0" encoding="utf-8"?>
+<w:ftr xmlns:wpc="http://schemas.microsoft.com/office/word/2010/wordprocessingCanvas" xmlns:mo="http://schemas.microsoft.com/office/mac/office/2008/main" xmlns:mc="http://schemas.openxmlformats.org/markup-compatibility/2006" xmlns:mv="urn:schemas-microsoft-com:mac:vml" xmlns:o="urn:schemas-microsoft-com:office:office" xmlns:r="http://schemas.openxmlformats.org/officeDocument/2006/relationships" xmlns:m="http://schemas.openxmlformats.org/officeDocument/2006/math" xmlns:v="urn:schemas-microsoft-com:vml" xmlns:wp14="http://schemas.microsoft.com/office/word/2010/wordprocessingDrawing" xmlns:wp="http://schemas.openxmlformats.org/drawingml/2006/wordprocessingDrawing" xmlns:w10="urn:schemas-microsoft-com:office:word" xmlns:w="http://schemas.openxmlformats.org/wordprocessingml/2006/main" xmlns:w14="http://schemas.microsoft.com/office/word/2010/wordml" xmlns:wpg="http://schemas.microsoft.com/office/word/2010/wordprocessingGroup" xmlns:wpi="http://schemas.microsoft.com/office/word/2010/wordprocessingInk" xmlns:wne="http://schemas.microsoft.com/office/word/2006/wordml" xmlns:wps="http://schemas.microsoft.com/office/word/2010/wordprocessingShape" mc:Ignorable="w14 wp14">
+  <w:p>
+    <w:pPr>
+      <w:pStyle w:val="Footer"/>
+      <w:framePr w:wrap="around" w:vAnchor="text" w:hAnchor="margin" w:xAlign="right" w:y="1"/>
+      <w:rPr>
+        <w:rStyle w:val="PageNumber"/>
+      </w:rPr>
+    </w:pPr>
+    <w:r>
+      <w:rPr>
+        <w:rStyle w:val="PageNumber"/>
+      </w:rPr>
+      <w:fldChar w:fldCharType="begin"/>
+    </w:r>
+    <w:r>
+      <w:rPr>
+        <w:rStyle w:val="PageNumber"/>
+      </w:rPr>
+      <w:instrText xml:space="preserve">PAGE  </w:instrText>
+    </w:r>
+    <w:r>
+      <w:rPr>
+        <w:rStyle w:val="PageNumber"/>
+      </w:rPr>
+      <w:fldChar w:fldCharType="separate"/>
+    </w:r>
+    <w:r>
+      <w:rPr>
+        <w:rStyle w:val="PageNumber"/>
+        <w:noProof/>
+      </w:rPr>
+      <w:t>2</w:t>
+    </w:r>
+    <w:r>
+      <w:rPr>
+        <w:rStyle w:val="PageNumber"/>
+      </w:rPr>
+      <w:fldChar w:fldCharType="end"/>
+    </w:r>
+  </w:p>
+  <w:p>
+    <w:pPr>
+      <w:pStyle w:val="Footer"/>
+      <w:ind w:right="360"/>
+    </w:pPr>
+  </w:p>
+</w:ftr>
 </file>
 
 <file path=word/footnotes.xml><?xml version="1.0" encoding="utf-8"?>
@@ -4129,6 +5882,53 @@
     <w:name w:val="Normal"/>
     <w:qFormat/>
   </w:style>
+  <w:style w:type="paragraph" w:styleId="Heading1">
+    <w:name w:val="heading 1"/>
+    <w:basedOn w:val="Normal"/>
+    <w:next w:val="Normal"/>
+    <w:link w:val="Heading1Char"/>
+    <w:uiPriority w:val="9"/>
+    <w:qFormat/>
+    <w:rsid w:val="0042562B"/>
+    <w:pPr>
+      <w:keepNext/>
+      <w:keepLines/>
+      <w:spacing w:before="480"/>
+      <w:outlineLvl w:val="0"/>
+    </w:pPr>
+    <w:rPr>
+      <w:rFonts w:asciiTheme="majorHAnsi" w:eastAsiaTheme="majorEastAsia" w:hAnsiTheme="majorHAnsi" w:cstheme="majorBidi"/>
+      <w:b/>
+      <w:bCs/>
+      <w:color w:val="345A8A" w:themeColor="accent1" w:themeShade="B5"/>
+      <w:sz w:val="32"/>
+      <w:szCs w:val="32"/>
+    </w:rPr>
+  </w:style>
+  <w:style w:type="paragraph" w:styleId="Heading2">
+    <w:name w:val="heading 2"/>
+    <w:basedOn w:val="Normal"/>
+    <w:next w:val="Normal"/>
+    <w:link w:val="Heading2Char"/>
+    <w:uiPriority w:val="9"/>
+    <w:unhideWhenUsed/>
+    <w:qFormat/>
+    <w:rsid w:val="00BC57B0"/>
+    <w:pPr>
+      <w:keepNext/>
+      <w:keepLines/>
+      <w:spacing w:before="200"/>
+      <w:outlineLvl w:val="1"/>
+    </w:pPr>
+    <w:rPr>
+      <w:rFonts w:asciiTheme="majorHAnsi" w:eastAsiaTheme="majorEastAsia" w:hAnsiTheme="majorHAnsi" w:cstheme="majorBidi"/>
+      <w:b/>
+      <w:bCs/>
+      <w:color w:val="4F81BD" w:themeColor="accent1"/>
+      <w:sz w:val="26"/>
+      <w:szCs w:val="26"/>
+    </w:rPr>
+  </w:style>
   <w:style w:type="character" w:default="1" w:styleId="DefaultParagraphFont">
     <w:name w:val="Default Paragraph Font"/>
     <w:uiPriority w:val="1"/>
@@ -4170,7 +5970,6 @@
     <w:name w:val="Hyperlink"/>
     <w:basedOn w:val="DefaultParagraphFont"/>
     <w:uiPriority w:val="99"/>
-    <w:semiHidden/>
     <w:unhideWhenUsed/>
     <w:rsid w:val="00377F0F"/>
     <w:rPr>
@@ -4321,6 +6120,190 @@
     <w:name w:val="string"/>
     <w:basedOn w:val="DefaultParagraphFont"/>
     <w:rsid w:val="002B50D4"/>
+  </w:style>
+  <w:style w:type="character" w:customStyle="1" w:styleId="Heading1Char">
+    <w:name w:val="Heading 1 Char"/>
+    <w:basedOn w:val="DefaultParagraphFont"/>
+    <w:link w:val="Heading1"/>
+    <w:uiPriority w:val="9"/>
+    <w:rsid w:val="0042562B"/>
+    <w:rPr>
+      <w:rFonts w:asciiTheme="majorHAnsi" w:eastAsiaTheme="majorEastAsia" w:hAnsiTheme="majorHAnsi" w:cstheme="majorBidi"/>
+      <w:b/>
+      <w:bCs/>
+      <w:color w:val="345A8A" w:themeColor="accent1" w:themeShade="B5"/>
+      <w:sz w:val="32"/>
+      <w:szCs w:val="32"/>
+    </w:rPr>
+  </w:style>
+  <w:style w:type="character" w:customStyle="1" w:styleId="Heading2Char">
+    <w:name w:val="Heading 2 Char"/>
+    <w:basedOn w:val="DefaultParagraphFont"/>
+    <w:link w:val="Heading2"/>
+    <w:uiPriority w:val="9"/>
+    <w:rsid w:val="00BC57B0"/>
+    <w:rPr>
+      <w:rFonts w:asciiTheme="majorHAnsi" w:eastAsiaTheme="majorEastAsia" w:hAnsiTheme="majorHAnsi" w:cstheme="majorBidi"/>
+      <w:b/>
+      <w:bCs/>
+      <w:color w:val="4F81BD" w:themeColor="accent1"/>
+      <w:sz w:val="26"/>
+      <w:szCs w:val="26"/>
+    </w:rPr>
+  </w:style>
+  <w:style w:type="paragraph" w:styleId="TOC1">
+    <w:name w:val="toc 1"/>
+    <w:basedOn w:val="Normal"/>
+    <w:next w:val="Normal"/>
+    <w:autoRedefine/>
+    <w:uiPriority w:val="39"/>
+    <w:unhideWhenUsed/>
+    <w:rsid w:val="00BB6A0A"/>
+    <w:pPr>
+      <w:spacing w:before="120"/>
+    </w:pPr>
+    <w:rPr>
+      <w:b/>
+      <w:sz w:val="22"/>
+      <w:szCs w:val="22"/>
+    </w:rPr>
+  </w:style>
+  <w:style w:type="paragraph" w:styleId="TOC2">
+    <w:name w:val="toc 2"/>
+    <w:basedOn w:val="Normal"/>
+    <w:next w:val="Normal"/>
+    <w:autoRedefine/>
+    <w:uiPriority w:val="39"/>
+    <w:unhideWhenUsed/>
+    <w:rsid w:val="00BB6A0A"/>
+    <w:pPr>
+      <w:ind w:left="240"/>
+    </w:pPr>
+    <w:rPr>
+      <w:i/>
+      <w:sz w:val="22"/>
+      <w:szCs w:val="22"/>
+    </w:rPr>
+  </w:style>
+  <w:style w:type="paragraph" w:styleId="TOC3">
+    <w:name w:val="toc 3"/>
+    <w:basedOn w:val="Normal"/>
+    <w:next w:val="Normal"/>
+    <w:autoRedefine/>
+    <w:uiPriority w:val="39"/>
+    <w:unhideWhenUsed/>
+    <w:rsid w:val="00BB6A0A"/>
+    <w:pPr>
+      <w:ind w:left="480"/>
+    </w:pPr>
+    <w:rPr>
+      <w:sz w:val="22"/>
+      <w:szCs w:val="22"/>
+    </w:rPr>
+  </w:style>
+  <w:style w:type="paragraph" w:styleId="TOC4">
+    <w:name w:val="toc 4"/>
+    <w:basedOn w:val="Normal"/>
+    <w:next w:val="Normal"/>
+    <w:autoRedefine/>
+    <w:uiPriority w:val="39"/>
+    <w:unhideWhenUsed/>
+    <w:rsid w:val="00BB6A0A"/>
+    <w:pPr>
+      <w:ind w:left="720"/>
+    </w:pPr>
+    <w:rPr>
+      <w:sz w:val="20"/>
+      <w:szCs w:val="20"/>
+    </w:rPr>
+  </w:style>
+  <w:style w:type="paragraph" w:styleId="TOC5">
+    <w:name w:val="toc 5"/>
+    <w:basedOn w:val="Normal"/>
+    <w:next w:val="Normal"/>
+    <w:autoRedefine/>
+    <w:uiPriority w:val="39"/>
+    <w:unhideWhenUsed/>
+    <w:rsid w:val="00BB6A0A"/>
+    <w:pPr>
+      <w:ind w:left="960"/>
+    </w:pPr>
+    <w:rPr>
+      <w:sz w:val="20"/>
+      <w:szCs w:val="20"/>
+    </w:rPr>
+  </w:style>
+  <w:style w:type="paragraph" w:styleId="TOC6">
+    <w:name w:val="toc 6"/>
+    <w:basedOn w:val="Normal"/>
+    <w:next w:val="Normal"/>
+    <w:autoRedefine/>
+    <w:uiPriority w:val="39"/>
+    <w:unhideWhenUsed/>
+    <w:rsid w:val="00BB6A0A"/>
+    <w:pPr>
+      <w:ind w:left="1200"/>
+    </w:pPr>
+    <w:rPr>
+      <w:sz w:val="20"/>
+      <w:szCs w:val="20"/>
+    </w:rPr>
+  </w:style>
+  <w:style w:type="paragraph" w:styleId="TOC7">
+    <w:name w:val="toc 7"/>
+    <w:basedOn w:val="Normal"/>
+    <w:next w:val="Normal"/>
+    <w:autoRedefine/>
+    <w:uiPriority w:val="39"/>
+    <w:unhideWhenUsed/>
+    <w:rsid w:val="00BB6A0A"/>
+    <w:pPr>
+      <w:ind w:left="1440"/>
+    </w:pPr>
+    <w:rPr>
+      <w:sz w:val="20"/>
+      <w:szCs w:val="20"/>
+    </w:rPr>
+  </w:style>
+  <w:style w:type="paragraph" w:styleId="TOC8">
+    <w:name w:val="toc 8"/>
+    <w:basedOn w:val="Normal"/>
+    <w:next w:val="Normal"/>
+    <w:autoRedefine/>
+    <w:uiPriority w:val="39"/>
+    <w:unhideWhenUsed/>
+    <w:rsid w:val="00BB6A0A"/>
+    <w:pPr>
+      <w:ind w:left="1680"/>
+    </w:pPr>
+    <w:rPr>
+      <w:sz w:val="20"/>
+      <w:szCs w:val="20"/>
+    </w:rPr>
+  </w:style>
+  <w:style w:type="paragraph" w:styleId="TOC9">
+    <w:name w:val="toc 9"/>
+    <w:basedOn w:val="Normal"/>
+    <w:next w:val="Normal"/>
+    <w:autoRedefine/>
+    <w:uiPriority w:val="39"/>
+    <w:unhideWhenUsed/>
+    <w:rsid w:val="00BB6A0A"/>
+    <w:pPr>
+      <w:ind w:left="1920"/>
+    </w:pPr>
+    <w:rPr>
+      <w:sz w:val="20"/>
+      <w:szCs w:val="20"/>
+    </w:rPr>
+  </w:style>
+  <w:style w:type="character" w:styleId="PageNumber">
+    <w:name w:val="page number"/>
+    <w:basedOn w:val="DefaultParagraphFont"/>
+    <w:uiPriority w:val="99"/>
+    <w:semiHidden/>
+    <w:unhideWhenUsed/>
+    <w:rsid w:val="00CD7973"/>
   </w:style>
 </w:styles>
 </file>
@@ -4481,6 +6464,53 @@
     <w:name w:val="Normal"/>
     <w:qFormat/>
   </w:style>
+  <w:style w:type="paragraph" w:styleId="Heading1">
+    <w:name w:val="heading 1"/>
+    <w:basedOn w:val="Normal"/>
+    <w:next w:val="Normal"/>
+    <w:link w:val="Heading1Char"/>
+    <w:uiPriority w:val="9"/>
+    <w:qFormat/>
+    <w:rsid w:val="0042562B"/>
+    <w:pPr>
+      <w:keepNext/>
+      <w:keepLines/>
+      <w:spacing w:before="480"/>
+      <w:outlineLvl w:val="0"/>
+    </w:pPr>
+    <w:rPr>
+      <w:rFonts w:asciiTheme="majorHAnsi" w:eastAsiaTheme="majorEastAsia" w:hAnsiTheme="majorHAnsi" w:cstheme="majorBidi"/>
+      <w:b/>
+      <w:bCs/>
+      <w:color w:val="345A8A" w:themeColor="accent1" w:themeShade="B5"/>
+      <w:sz w:val="32"/>
+      <w:szCs w:val="32"/>
+    </w:rPr>
+  </w:style>
+  <w:style w:type="paragraph" w:styleId="Heading2">
+    <w:name w:val="heading 2"/>
+    <w:basedOn w:val="Normal"/>
+    <w:next w:val="Normal"/>
+    <w:link w:val="Heading2Char"/>
+    <w:uiPriority w:val="9"/>
+    <w:unhideWhenUsed/>
+    <w:qFormat/>
+    <w:rsid w:val="00BC57B0"/>
+    <w:pPr>
+      <w:keepNext/>
+      <w:keepLines/>
+      <w:spacing w:before="200"/>
+      <w:outlineLvl w:val="1"/>
+    </w:pPr>
+    <w:rPr>
+      <w:rFonts w:asciiTheme="majorHAnsi" w:eastAsiaTheme="majorEastAsia" w:hAnsiTheme="majorHAnsi" w:cstheme="majorBidi"/>
+      <w:b/>
+      <w:bCs/>
+      <w:color w:val="4F81BD" w:themeColor="accent1"/>
+      <w:sz w:val="26"/>
+      <w:szCs w:val="26"/>
+    </w:rPr>
+  </w:style>
   <w:style w:type="character" w:default="1" w:styleId="DefaultParagraphFont">
     <w:name w:val="Default Paragraph Font"/>
     <w:uiPriority w:val="1"/>
@@ -4522,7 +6552,6 @@
     <w:name w:val="Hyperlink"/>
     <w:basedOn w:val="DefaultParagraphFont"/>
     <w:uiPriority w:val="99"/>
-    <w:semiHidden/>
     <w:unhideWhenUsed/>
     <w:rsid w:val="00377F0F"/>
     <w:rPr>
@@ -4673,6 +6702,190 @@
     <w:name w:val="string"/>
     <w:basedOn w:val="DefaultParagraphFont"/>
     <w:rsid w:val="002B50D4"/>
+  </w:style>
+  <w:style w:type="character" w:customStyle="1" w:styleId="Heading1Char">
+    <w:name w:val="Heading 1 Char"/>
+    <w:basedOn w:val="DefaultParagraphFont"/>
+    <w:link w:val="Heading1"/>
+    <w:uiPriority w:val="9"/>
+    <w:rsid w:val="0042562B"/>
+    <w:rPr>
+      <w:rFonts w:asciiTheme="majorHAnsi" w:eastAsiaTheme="majorEastAsia" w:hAnsiTheme="majorHAnsi" w:cstheme="majorBidi"/>
+      <w:b/>
+      <w:bCs/>
+      <w:color w:val="345A8A" w:themeColor="accent1" w:themeShade="B5"/>
+      <w:sz w:val="32"/>
+      <w:szCs w:val="32"/>
+    </w:rPr>
+  </w:style>
+  <w:style w:type="character" w:customStyle="1" w:styleId="Heading2Char">
+    <w:name w:val="Heading 2 Char"/>
+    <w:basedOn w:val="DefaultParagraphFont"/>
+    <w:link w:val="Heading2"/>
+    <w:uiPriority w:val="9"/>
+    <w:rsid w:val="00BC57B0"/>
+    <w:rPr>
+      <w:rFonts w:asciiTheme="majorHAnsi" w:eastAsiaTheme="majorEastAsia" w:hAnsiTheme="majorHAnsi" w:cstheme="majorBidi"/>
+      <w:b/>
+      <w:bCs/>
+      <w:color w:val="4F81BD" w:themeColor="accent1"/>
+      <w:sz w:val="26"/>
+      <w:szCs w:val="26"/>
+    </w:rPr>
+  </w:style>
+  <w:style w:type="paragraph" w:styleId="TOC1">
+    <w:name w:val="toc 1"/>
+    <w:basedOn w:val="Normal"/>
+    <w:next w:val="Normal"/>
+    <w:autoRedefine/>
+    <w:uiPriority w:val="39"/>
+    <w:unhideWhenUsed/>
+    <w:rsid w:val="00BB6A0A"/>
+    <w:pPr>
+      <w:spacing w:before="120"/>
+    </w:pPr>
+    <w:rPr>
+      <w:b/>
+      <w:sz w:val="22"/>
+      <w:szCs w:val="22"/>
+    </w:rPr>
+  </w:style>
+  <w:style w:type="paragraph" w:styleId="TOC2">
+    <w:name w:val="toc 2"/>
+    <w:basedOn w:val="Normal"/>
+    <w:next w:val="Normal"/>
+    <w:autoRedefine/>
+    <w:uiPriority w:val="39"/>
+    <w:unhideWhenUsed/>
+    <w:rsid w:val="00BB6A0A"/>
+    <w:pPr>
+      <w:ind w:left="240"/>
+    </w:pPr>
+    <w:rPr>
+      <w:i/>
+      <w:sz w:val="22"/>
+      <w:szCs w:val="22"/>
+    </w:rPr>
+  </w:style>
+  <w:style w:type="paragraph" w:styleId="TOC3">
+    <w:name w:val="toc 3"/>
+    <w:basedOn w:val="Normal"/>
+    <w:next w:val="Normal"/>
+    <w:autoRedefine/>
+    <w:uiPriority w:val="39"/>
+    <w:unhideWhenUsed/>
+    <w:rsid w:val="00BB6A0A"/>
+    <w:pPr>
+      <w:ind w:left="480"/>
+    </w:pPr>
+    <w:rPr>
+      <w:sz w:val="22"/>
+      <w:szCs w:val="22"/>
+    </w:rPr>
+  </w:style>
+  <w:style w:type="paragraph" w:styleId="TOC4">
+    <w:name w:val="toc 4"/>
+    <w:basedOn w:val="Normal"/>
+    <w:next w:val="Normal"/>
+    <w:autoRedefine/>
+    <w:uiPriority w:val="39"/>
+    <w:unhideWhenUsed/>
+    <w:rsid w:val="00BB6A0A"/>
+    <w:pPr>
+      <w:ind w:left="720"/>
+    </w:pPr>
+    <w:rPr>
+      <w:sz w:val="20"/>
+      <w:szCs w:val="20"/>
+    </w:rPr>
+  </w:style>
+  <w:style w:type="paragraph" w:styleId="TOC5">
+    <w:name w:val="toc 5"/>
+    <w:basedOn w:val="Normal"/>
+    <w:next w:val="Normal"/>
+    <w:autoRedefine/>
+    <w:uiPriority w:val="39"/>
+    <w:unhideWhenUsed/>
+    <w:rsid w:val="00BB6A0A"/>
+    <w:pPr>
+      <w:ind w:left="960"/>
+    </w:pPr>
+    <w:rPr>
+      <w:sz w:val="20"/>
+      <w:szCs w:val="20"/>
+    </w:rPr>
+  </w:style>
+  <w:style w:type="paragraph" w:styleId="TOC6">
+    <w:name w:val="toc 6"/>
+    <w:basedOn w:val="Normal"/>
+    <w:next w:val="Normal"/>
+    <w:autoRedefine/>
+    <w:uiPriority w:val="39"/>
+    <w:unhideWhenUsed/>
+    <w:rsid w:val="00BB6A0A"/>
+    <w:pPr>
+      <w:ind w:left="1200"/>
+    </w:pPr>
+    <w:rPr>
+      <w:sz w:val="20"/>
+      <w:szCs w:val="20"/>
+    </w:rPr>
+  </w:style>
+  <w:style w:type="paragraph" w:styleId="TOC7">
+    <w:name w:val="toc 7"/>
+    <w:basedOn w:val="Normal"/>
+    <w:next w:val="Normal"/>
+    <w:autoRedefine/>
+    <w:uiPriority w:val="39"/>
+    <w:unhideWhenUsed/>
+    <w:rsid w:val="00BB6A0A"/>
+    <w:pPr>
+      <w:ind w:left="1440"/>
+    </w:pPr>
+    <w:rPr>
+      <w:sz w:val="20"/>
+      <w:szCs w:val="20"/>
+    </w:rPr>
+  </w:style>
+  <w:style w:type="paragraph" w:styleId="TOC8">
+    <w:name w:val="toc 8"/>
+    <w:basedOn w:val="Normal"/>
+    <w:next w:val="Normal"/>
+    <w:autoRedefine/>
+    <w:uiPriority w:val="39"/>
+    <w:unhideWhenUsed/>
+    <w:rsid w:val="00BB6A0A"/>
+    <w:pPr>
+      <w:ind w:left="1680"/>
+    </w:pPr>
+    <w:rPr>
+      <w:sz w:val="20"/>
+      <w:szCs w:val="20"/>
+    </w:rPr>
+  </w:style>
+  <w:style w:type="paragraph" w:styleId="TOC9">
+    <w:name w:val="toc 9"/>
+    <w:basedOn w:val="Normal"/>
+    <w:next w:val="Normal"/>
+    <w:autoRedefine/>
+    <w:uiPriority w:val="39"/>
+    <w:unhideWhenUsed/>
+    <w:rsid w:val="00BB6A0A"/>
+    <w:pPr>
+      <w:ind w:left="1920"/>
+    </w:pPr>
+    <w:rPr>
+      <w:sz w:val="20"/>
+      <w:szCs w:val="20"/>
+    </w:rPr>
+  </w:style>
+  <w:style w:type="character" w:styleId="PageNumber">
+    <w:name w:val="page number"/>
+    <w:basedOn w:val="DefaultParagraphFont"/>
+    <w:uiPriority w:val="99"/>
+    <w:semiHidden/>
+    <w:unhideWhenUsed/>
+    <w:rsid w:val="00CD7973"/>
   </w:style>
 </w:styles>
 </file>

</xml_diff>

<commit_message>
Finished haskell paper and haskell examples
</commit_message>
<xml_diff>
--- a/projects/haskell/haskell_paper.docx
+++ b/projects/haskell/haskell_paper.docx
@@ -583,18 +583,7 @@
           <w:szCs w:val="36"/>
           <w:bdr w:val="none" w:sz="0" w:space="0" w:color="auto" w:frame="1"/>
         </w:rPr>
-        <w:t xml:space="preserve">Pattern </w:t>
-      </w:r>
-      <w:bookmarkStart w:id="0" w:name="_GoBack"/>
-      <w:bookmarkEnd w:id="0"/>
-      <w:r>
-        <w:rPr>
-          <w:noProof/>
-          <w:sz w:val="36"/>
-          <w:szCs w:val="36"/>
-          <w:bdr w:val="none" w:sz="0" w:space="0" w:color="auto" w:frame="1"/>
-        </w:rPr>
-        <w:t>Matching</w:t>
+        <w:t>Pattern Matching</w:t>
       </w:r>
       <w:r>
         <w:rPr>
@@ -1182,31 +1171,42 @@
       <w:pPr>
         <w:pStyle w:val="Heading1"/>
       </w:pPr>
-      <w:bookmarkStart w:id="1" w:name="_Toc227761134"/>
+      <w:bookmarkStart w:id="0" w:name="_Toc227761134"/>
       <w:r>
         <w:t>Overview</w:t>
       </w:r>
+      <w:bookmarkEnd w:id="0"/>
+    </w:p>
+    <w:p>
+      <w:pPr>
+        <w:spacing w:line="480" w:lineRule="auto"/>
+      </w:pPr>
+      <w:r>
+        <w:tab/>
+      </w:r>
+      <w:r>
+        <w:t>Programming languages come in all shapes and forms. They follow different paradigms, appeal to different crowds, and each have their own benefits and drawbacks. Recently, developers have begun to see the benefits of functional programming. One language in particular, Haskell, has gotten attention from a lot of developers.</w:t>
+      </w:r>
+    </w:p>
+    <w:p>
+      <w:pPr>
+        <w:spacing w:line="480" w:lineRule="auto"/>
+      </w:pPr>
+      <w:r>
+        <w:tab/>
+        <w:t>Haskell is named after logician Haskell Curry. Curry is known as one of the pioneers of combinatory logic. Haskell was first released in 1990 and was inspired by the release of Miranda in 1985. At the time, functional languages were just beginning to gain popularity. The increase in interest resulted in a plethora of new functional languages. At a functional conference in 1987 the powers that be decided the functional commu</w:t>
+      </w:r>
+      <w:r>
+        <w:t xml:space="preserve">nity needed a common language. </w:t>
+      </w:r>
+      <w:r>
+        <w:t>There was a strong consensus at this meeting that more widespread use of this class of functional languages was being hampered by the lack of a common language. It was decided that a committee should be formed to design such a language</w:t>
+      </w:r>
+      <w:r>
+        <w:t xml:space="preserve">. </w:t>
+      </w:r>
+      <w:bookmarkStart w:id="1" w:name="_GoBack"/>
       <w:bookmarkEnd w:id="1"/>
-    </w:p>
-    <w:p>
-      <w:pPr>
-        <w:spacing w:line="480" w:lineRule="auto"/>
-      </w:pPr>
-      <w:r>
-        <w:tab/>
-      </w:r>
-      <w:r>
-        <w:t>Programming languages come in all shapes and forms. They follow different paradigms, appeal to different crowds, and each have their own benefits and drawbacks. Recently, developers have begun to see the benefits of functional programming. One language in particular, Haskell, has gotten attention from a lot of developers.</w:t>
-      </w:r>
-    </w:p>
-    <w:p>
-      <w:pPr>
-        <w:spacing w:line="480" w:lineRule="auto"/>
-      </w:pPr>
-      <w:r>
-        <w:tab/>
-        <w:t xml:space="preserve">Haskell is named after logician Haskell Curry. Curry is known as one of the pioneers of combinatory logic. Haskell was first released in 1990 and was inspired by the release of Miranda in 1985. At the time, functional languages were just beginning to gain popularity. The increase in interest resulted in a plethora of new functional languages. At a functional conference in 1987 the powers that be decided the functional community needed a common language. “There was a strong consensus at this meeting that more widespread use of this class of functional languages was being hampered by the lack of a common language. It was decided that a committee should be formed to design such a language” (QUOTE 1). </w:t>
-      </w:r>
       <w:r>
         <w:t xml:space="preserve">The result of this committee was Haskell. </w:t>
       </w:r>
@@ -1285,15 +1285,7 @@
         <w:t>A monad is a wrapper type around another type. The wrapper adds a structure to the original type. This lets a programmer combine function calls of an inner type to create more so</w:t>
       </w:r>
       <w:r>
-        <w:t xml:space="preserve">phisticated functions without necessarily worrying about the original type. An example monad type is Haskell is </w:t>
-      </w:r>
-      <w:proofErr w:type="gramStart"/>
-      <w:r>
-        <w:t>Maybe</w:t>
-      </w:r>
-      <w:proofErr w:type="gramEnd"/>
-      <w:r>
-        <w:t>. The maybe data type looks like this:</w:t>
+        <w:t>phisticated functions without necessarily worrying about the original type. An example monad type is Haskell is Maybe. The maybe data type looks like this:</w:t>
       </w:r>
     </w:p>
     <w:tbl>
@@ -1341,7 +1333,6 @@
                 <w:szCs w:val="27"/>
               </w:rPr>
             </w:pPr>
-            <w:proofErr w:type="gramStart"/>
             <w:r>
               <w:rPr>
                 <w:rFonts w:ascii="Courier" w:eastAsia="Times New Roman" w:hAnsi="Courier" w:cs="Times New Roman"/>
@@ -1352,7 +1343,6 @@
               </w:rPr>
               <w:t>data</w:t>
             </w:r>
-            <w:proofErr w:type="gramEnd"/>
             <w:r>
               <w:rPr>
                 <w:rFonts w:ascii="Courier" w:eastAsia="Times New Roman" w:hAnsi="Courier" w:cs="Times New Roman"/>
@@ -1562,15 +1552,7 @@
         <w:t xml:space="preserve"> The maybe data type adds a structure to another data type (“a”) that allows the inner type to be nothing or the result of Just a. It can be hard to see how this may be useful. Take an example such as finding the square root of a number. The function has an obvious result for a value like 16. However, what if the value is a negative integer? Typical paradigms may lead a developer to throw an except</w:t>
       </w:r>
       <w:r>
-        <w:t xml:space="preserve">ion. Instead Haskell would define the return type as Maybe Integer. If the return type is an integer, the function will return it. Otherwise it will return the data type </w:t>
-      </w:r>
-      <w:proofErr w:type="gramStart"/>
-      <w:r>
-        <w:t>Nothing</w:t>
-      </w:r>
-      <w:proofErr w:type="gramEnd"/>
-      <w:r>
-        <w:t>.</w:t>
+        <w:t>ion. Instead Haskell would define the return type as Maybe Integer. If the return type is an integer, the function will return it. Otherwise it will return the data type Nothing.</w:t>
       </w:r>
       <w:r>
         <w:t xml:space="preserve"> The </w:t>
@@ -1614,8 +1596,6 @@
           <w:szCs w:val="20"/>
         </w:rPr>
       </w:pPr>
-      <w:proofErr w:type="spellStart"/>
-      <w:proofErr w:type="gramStart"/>
       <w:r>
         <w:rPr>
           <w:rFonts w:ascii="Courier" w:hAnsi="Courier" w:cs="Courier"/>
@@ -1623,18 +1603,7 @@
           <w:sz w:val="20"/>
           <w:szCs w:val="20"/>
         </w:rPr>
-        <w:t>isqrt</w:t>
-      </w:r>
-      <w:proofErr w:type="spellEnd"/>
-      <w:proofErr w:type="gramEnd"/>
-      <w:r>
-        <w:rPr>
-          <w:rFonts w:ascii="Courier" w:hAnsi="Courier" w:cs="Courier"/>
-          <w:color w:val="000066"/>
-          <w:sz w:val="20"/>
-          <w:szCs w:val="20"/>
-        </w:rPr>
-        <w:t xml:space="preserve"> :: Integer -&gt; Maybe Integer </w:t>
+        <w:t xml:space="preserve">isqrt :: Integer -&gt; Maybe Integer </w:t>
       </w:r>
     </w:p>
     <w:p>
@@ -1669,8 +1638,6 @@
           <w:szCs w:val="20"/>
         </w:rPr>
       </w:pPr>
-      <w:proofErr w:type="spellStart"/>
-      <w:proofErr w:type="gramStart"/>
       <w:r>
         <w:rPr>
           <w:rFonts w:ascii="Courier" w:hAnsi="Courier" w:cs="Courier"/>
@@ -1678,38 +1645,7 @@
           <w:sz w:val="20"/>
           <w:szCs w:val="20"/>
         </w:rPr>
-        <w:t>isqrt</w:t>
-      </w:r>
-      <w:proofErr w:type="spellEnd"/>
-      <w:proofErr w:type="gramEnd"/>
-      <w:r>
-        <w:rPr>
-          <w:rFonts w:ascii="Courier" w:hAnsi="Courier" w:cs="Courier"/>
-          <w:color w:val="000066"/>
-          <w:sz w:val="20"/>
-          <w:szCs w:val="20"/>
-        </w:rPr>
-        <w:t xml:space="preserve"> x = </w:t>
-      </w:r>
-      <w:proofErr w:type="spellStart"/>
-      <w:r>
-        <w:rPr>
-          <w:rFonts w:ascii="Courier" w:hAnsi="Courier" w:cs="Courier"/>
-          <w:color w:val="000066"/>
-          <w:sz w:val="20"/>
-          <w:szCs w:val="20"/>
-        </w:rPr>
-        <w:t>isqrt</w:t>
-      </w:r>
-      <w:proofErr w:type="spellEnd"/>
-      <w:r>
-        <w:rPr>
-          <w:rFonts w:ascii="Courier" w:hAnsi="Courier" w:cs="Courier"/>
-          <w:color w:val="000066"/>
-          <w:sz w:val="20"/>
-          <w:szCs w:val="20"/>
-        </w:rPr>
-        <w:t xml:space="preserve">' x (0,0)   </w:t>
+        <w:t xml:space="preserve">isqrt x = isqrt' x (0,0)   </w:t>
       </w:r>
     </w:p>
     <w:p>
@@ -1744,7 +1680,6 @@
           <w:szCs w:val="20"/>
         </w:rPr>
       </w:pPr>
-      <w:proofErr w:type="gramStart"/>
       <w:r>
         <w:rPr>
           <w:rFonts w:ascii="Courier" w:hAnsi="Courier" w:cs="Courier"/>
@@ -1752,17 +1687,7 @@
           <w:sz w:val="20"/>
           <w:szCs w:val="20"/>
         </w:rPr>
-        <w:t>where</w:t>
-      </w:r>
-      <w:proofErr w:type="gramEnd"/>
-      <w:r>
-        <w:rPr>
-          <w:rFonts w:ascii="Courier" w:hAnsi="Courier" w:cs="Courier"/>
-          <w:color w:val="000066"/>
-          <w:sz w:val="20"/>
-          <w:szCs w:val="20"/>
-        </w:rPr>
-        <w:t xml:space="preserve">     </w:t>
+        <w:t xml:space="preserve">where     </w:t>
       </w:r>
     </w:p>
     <w:p>
@@ -1806,8 +1731,6 @@
         </w:rPr>
         <w:tab/>
       </w:r>
-      <w:proofErr w:type="spellStart"/>
-      <w:proofErr w:type="gramStart"/>
       <w:r>
         <w:rPr>
           <w:rFonts w:ascii="Courier" w:hAnsi="Courier" w:cs="Courier"/>
@@ -1815,47 +1738,7 @@
           <w:sz w:val="20"/>
           <w:szCs w:val="20"/>
         </w:rPr>
-        <w:t>isqrt</w:t>
-      </w:r>
-      <w:proofErr w:type="spellEnd"/>
-      <w:r>
-        <w:rPr>
-          <w:rFonts w:ascii="Courier" w:hAnsi="Courier" w:cs="Courier"/>
-          <w:color w:val="000066"/>
-          <w:sz w:val="20"/>
-          <w:szCs w:val="20"/>
-        </w:rPr>
-        <w:t>'</w:t>
-      </w:r>
-      <w:proofErr w:type="gramEnd"/>
-      <w:r>
-        <w:rPr>
-          <w:rFonts w:ascii="Courier" w:hAnsi="Courier" w:cs="Courier"/>
-          <w:color w:val="000066"/>
-          <w:sz w:val="20"/>
-          <w:szCs w:val="20"/>
-        </w:rPr>
-        <w:t xml:space="preserve"> x (</w:t>
-      </w:r>
-      <w:proofErr w:type="spellStart"/>
-      <w:r>
-        <w:rPr>
-          <w:rFonts w:ascii="Courier" w:hAnsi="Courier" w:cs="Courier"/>
-          <w:color w:val="000066"/>
-          <w:sz w:val="20"/>
-          <w:szCs w:val="20"/>
-        </w:rPr>
-        <w:t>s,r</w:t>
-      </w:r>
-      <w:proofErr w:type="spellEnd"/>
-      <w:r>
-        <w:rPr>
-          <w:rFonts w:ascii="Courier" w:hAnsi="Courier" w:cs="Courier"/>
-          <w:color w:val="000066"/>
-          <w:sz w:val="20"/>
-          <w:szCs w:val="20"/>
-        </w:rPr>
-        <w:t xml:space="preserve">)       </w:t>
+        <w:t xml:space="preserve">isqrt' x (s,r)       </w:t>
       </w:r>
     </w:p>
     <w:p>
@@ -1915,27 +1798,7 @@
           <w:sz w:val="20"/>
           <w:szCs w:val="20"/>
         </w:rPr>
-        <w:t xml:space="preserve">| </w:t>
-      </w:r>
-      <w:proofErr w:type="gramStart"/>
-      <w:r>
-        <w:rPr>
-          <w:rFonts w:ascii="Courier" w:hAnsi="Courier" w:cs="Courier"/>
-          <w:color w:val="000066"/>
-          <w:sz w:val="20"/>
-          <w:szCs w:val="20"/>
-        </w:rPr>
-        <w:t>s</w:t>
-      </w:r>
-      <w:proofErr w:type="gramEnd"/>
-      <w:r>
-        <w:rPr>
-          <w:rFonts w:ascii="Courier" w:hAnsi="Courier" w:cs="Courier"/>
-          <w:color w:val="000066"/>
-          <w:sz w:val="20"/>
-          <w:szCs w:val="20"/>
-        </w:rPr>
-        <w:t xml:space="preserve"> &gt; x     = Nothing       </w:t>
+        <w:t xml:space="preserve">| s &gt; x     = Nothing       </w:t>
       </w:r>
     </w:p>
     <w:p>
@@ -1995,27 +1858,7 @@
           <w:sz w:val="20"/>
           <w:szCs w:val="20"/>
         </w:rPr>
-        <w:t xml:space="preserve">| </w:t>
-      </w:r>
-      <w:proofErr w:type="gramStart"/>
-      <w:r>
-        <w:rPr>
-          <w:rFonts w:ascii="Courier" w:hAnsi="Courier" w:cs="Courier"/>
-          <w:color w:val="000066"/>
-          <w:sz w:val="20"/>
-          <w:szCs w:val="20"/>
-        </w:rPr>
-        <w:t>s</w:t>
-      </w:r>
-      <w:proofErr w:type="gramEnd"/>
-      <w:r>
-        <w:rPr>
-          <w:rFonts w:ascii="Courier" w:hAnsi="Courier" w:cs="Courier"/>
-          <w:color w:val="000066"/>
-          <w:sz w:val="20"/>
-          <w:szCs w:val="20"/>
-        </w:rPr>
-        <w:t xml:space="preserve"> == x    = Just r       </w:t>
+        <w:t xml:space="preserve">| s == x    = Just r       </w:t>
       </w:r>
     </w:p>
     <w:p>
@@ -2075,47 +1918,7 @@
           <w:sz w:val="20"/>
           <w:szCs w:val="20"/>
         </w:rPr>
-        <w:t xml:space="preserve">| </w:t>
-      </w:r>
-      <w:proofErr w:type="gramStart"/>
-      <w:r>
-        <w:rPr>
-          <w:rFonts w:ascii="Courier" w:hAnsi="Courier" w:cs="Courier"/>
-          <w:color w:val="000066"/>
-          <w:sz w:val="20"/>
-          <w:szCs w:val="20"/>
-        </w:rPr>
-        <w:t>otherwise</w:t>
-      </w:r>
-      <w:proofErr w:type="gramEnd"/>
-      <w:r>
-        <w:rPr>
-          <w:rFonts w:ascii="Courier" w:hAnsi="Courier" w:cs="Courier"/>
-          <w:color w:val="000066"/>
-          <w:sz w:val="20"/>
-          <w:szCs w:val="20"/>
-        </w:rPr>
-        <w:t xml:space="preserve"> = </w:t>
-      </w:r>
-      <w:proofErr w:type="spellStart"/>
-      <w:r>
-        <w:rPr>
-          <w:rFonts w:ascii="Courier" w:hAnsi="Courier" w:cs="Courier"/>
-          <w:color w:val="000066"/>
-          <w:sz w:val="20"/>
-          <w:szCs w:val="20"/>
-        </w:rPr>
-        <w:t>isqrt</w:t>
-      </w:r>
-      <w:proofErr w:type="spellEnd"/>
-      <w:r>
-        <w:rPr>
-          <w:rFonts w:ascii="Courier" w:hAnsi="Courier" w:cs="Courier"/>
-          <w:color w:val="000066"/>
-          <w:sz w:val="20"/>
-          <w:szCs w:val="20"/>
-        </w:rPr>
-        <w:t>' x (s + 2*r + 1, r+1)</w:t>
+        <w:t>| otherwise = isqrt' x (s + 2*r + 1, r+1)</w:t>
       </w:r>
     </w:p>
     <w:p>
@@ -2169,23 +1972,34 @@
         <w:rPr>
           <w:rFonts w:ascii="Cambria" w:hAnsi="Cambria" w:cs="Courier"/>
         </w:rPr>
-        <w:t xml:space="preserve"> Haskell also has type classes. Every type fits into a type class. Type classes help define a types behavior. In other words, a function that returns the result of a comparison must take two parameters that are of the </w:t>
-      </w:r>
-      <w:proofErr w:type="spellStart"/>
-      <w:r>
+        <w:t xml:space="preserve"> Haskell also has type classes. Every type fits into a type class. Type classes help define a types behavior. In other words, a function that returns the result of a comparison must take two parameters that are of the Eq (Equal) type class.</w:t>
+      </w:r>
+    </w:p>
+    <w:p>
+      <w:pPr>
+        <w:spacing w:line="480" w:lineRule="auto"/>
         <w:rPr>
           <w:rFonts w:ascii="Cambria" w:hAnsi="Cambria" w:cs="Courier"/>
         </w:rPr>
-        <w:t>Eq</w:t>
-      </w:r>
-      <w:proofErr w:type="spellEnd"/>
+      </w:pPr>
       <w:r>
         <w:rPr>
           <w:rFonts w:ascii="Cambria" w:hAnsi="Cambria" w:cs="Courier"/>
         </w:rPr>
-        <w:t xml:space="preserve"> (Equal) type class.</w:t>
-      </w:r>
-    </w:p>
+        <w:tab/>
+      </w:r>
+    </w:p>
+    <w:p>
+      <w:pPr>
+        <w:pStyle w:val="Heading2"/>
+      </w:pPr>
+      <w:bookmarkStart w:id="5" w:name="_Toc227761138"/>
+      <w:r>
+        <w:t>Syntax</w:t>
+      </w:r>
+      <w:bookmarkEnd w:id="5"/>
+    </w:p>
+    <w:p/>
     <w:p>
       <w:pPr>
         <w:spacing w:line="480" w:lineRule="auto"/>
@@ -2199,64 +2013,11 @@
         </w:rPr>
         <w:tab/>
       </w:r>
-    </w:p>
-    <w:p>
-      <w:pPr>
-        <w:pStyle w:val="Heading2"/>
-      </w:pPr>
-      <w:bookmarkStart w:id="5" w:name="_Toc227761138"/>
-      <w:r>
-        <w:t>Syntax</w:t>
-      </w:r>
-      <w:bookmarkEnd w:id="5"/>
-    </w:p>
-    <w:p/>
-    <w:p>
-      <w:pPr>
-        <w:spacing w:line="480" w:lineRule="auto"/>
+      <w:r>
         <w:rPr>
           <w:rFonts w:ascii="Cambria" w:hAnsi="Cambria" w:cs="Courier"/>
         </w:rPr>
-      </w:pPr>
-      <w:r>
-        <w:rPr>
-          <w:rFonts w:ascii="Cambria" w:hAnsi="Cambria" w:cs="Courier"/>
-        </w:rPr>
-        <w:tab/>
-      </w:r>
-      <w:r>
-        <w:rPr>
-          <w:rFonts w:ascii="Cambria" w:hAnsi="Cambria" w:cs="Courier"/>
-        </w:rPr>
-        <w:t xml:space="preserve">Although Haskell is a functional language, it looks very little like many functional languages. Languages such as Common Lisp and </w:t>
-      </w:r>
-      <w:proofErr w:type="spellStart"/>
-      <w:r>
-        <w:rPr>
-          <w:rFonts w:ascii="Cambria" w:hAnsi="Cambria" w:cs="Courier"/>
-        </w:rPr>
-        <w:t>Clojure</w:t>
-      </w:r>
-      <w:proofErr w:type="spellEnd"/>
-      <w:r>
-        <w:rPr>
-          <w:rFonts w:ascii="Cambria" w:hAnsi="Cambria" w:cs="Courier"/>
-        </w:rPr>
-        <w:t xml:space="preserve"> are memorable because of the barrage of parenthesis. Haskell looks more like </w:t>
-      </w:r>
-      <w:proofErr w:type="spellStart"/>
-      <w:r>
-        <w:rPr>
-          <w:rFonts w:ascii="Cambria" w:hAnsi="Cambria" w:cs="Courier"/>
-        </w:rPr>
-        <w:t>CoffeeScript</w:t>
-      </w:r>
-      <w:proofErr w:type="spellEnd"/>
-      <w:r>
-        <w:rPr>
-          <w:rFonts w:ascii="Cambria" w:hAnsi="Cambria" w:cs="Courier"/>
-        </w:rPr>
-        <w:t xml:space="preserve"> or Ruby in its syntax. </w:t>
+        <w:t xml:space="preserve">Although Haskell is a functional language, it looks very little like many functional languages. Languages such as Common Lisp and Clojure are memorable because of the barrage of parenthesis. Haskell looks more like CoffeeScript or Ruby in its syntax. </w:t>
       </w:r>
       <w:r>
         <w:rPr>
@@ -2305,8 +2066,6 @@
           <w:szCs w:val="21"/>
         </w:rPr>
       </w:pPr>
-      <w:proofErr w:type="spellStart"/>
-      <w:proofErr w:type="gramStart"/>
       <w:r>
         <w:rPr>
           <w:rFonts w:ascii="Consolas" w:eastAsia="Times New Roman" w:hAnsi="Consolas" w:cs="Times New Roman"/>
@@ -2315,19 +2074,7 @@
           <w:szCs w:val="21"/>
           <w:bdr w:val="none" w:sz="0" w:space="0" w:color="auto" w:frame="1"/>
         </w:rPr>
-        <w:t>ghci</w:t>
-      </w:r>
-      <w:proofErr w:type="spellEnd"/>
-      <w:proofErr w:type="gramEnd"/>
-      <w:r>
-        <w:rPr>
-          <w:rFonts w:ascii="Consolas" w:eastAsia="Times New Roman" w:hAnsi="Consolas" w:cs="Times New Roman"/>
-          <w:color w:val="AAAAAA"/>
-          <w:sz w:val="21"/>
-          <w:szCs w:val="21"/>
-          <w:bdr w:val="none" w:sz="0" w:space="0" w:color="auto" w:frame="1"/>
-        </w:rPr>
-        <w:t>&gt;</w:t>
+        <w:t>ghci&gt;</w:t>
       </w:r>
       <w:r>
         <w:rPr>
@@ -2737,8 +2484,6 @@
           <w:szCs w:val="21"/>
         </w:rPr>
       </w:pPr>
-      <w:proofErr w:type="spellStart"/>
-      <w:proofErr w:type="gramStart"/>
       <w:r>
         <w:rPr>
           <w:rFonts w:ascii="Consolas" w:eastAsia="Times New Roman" w:hAnsi="Consolas" w:cs="Times New Roman"/>
@@ -2747,19 +2492,7 @@
           <w:szCs w:val="21"/>
           <w:bdr w:val="none" w:sz="0" w:space="0" w:color="auto" w:frame="1"/>
         </w:rPr>
-        <w:t>ghci</w:t>
-      </w:r>
-      <w:proofErr w:type="spellEnd"/>
-      <w:proofErr w:type="gramEnd"/>
-      <w:r>
-        <w:rPr>
-          <w:rFonts w:ascii="Consolas" w:eastAsia="Times New Roman" w:hAnsi="Consolas" w:cs="Times New Roman"/>
-          <w:color w:val="AAAAAA"/>
-          <w:sz w:val="21"/>
-          <w:szCs w:val="21"/>
-          <w:bdr w:val="none" w:sz="0" w:space="0" w:color="auto" w:frame="1"/>
-        </w:rPr>
-        <w:t>&gt;</w:t>
+        <w:t>ghci&gt;</w:t>
       </w:r>
       <w:r>
         <w:rPr>
@@ -3072,8 +2805,6 @@
           <w:szCs w:val="21"/>
         </w:rPr>
       </w:pPr>
-      <w:proofErr w:type="spellStart"/>
-      <w:proofErr w:type="gramStart"/>
       <w:r>
         <w:rPr>
           <w:rFonts w:ascii="Consolas" w:eastAsia="Times New Roman" w:hAnsi="Consolas" w:cs="Times New Roman"/>
@@ -3082,19 +2813,7 @@
           <w:szCs w:val="21"/>
           <w:bdr w:val="none" w:sz="0" w:space="0" w:color="auto" w:frame="1"/>
         </w:rPr>
-        <w:t>ghci</w:t>
-      </w:r>
-      <w:proofErr w:type="spellEnd"/>
-      <w:proofErr w:type="gramEnd"/>
-      <w:r>
-        <w:rPr>
-          <w:rFonts w:ascii="Consolas" w:eastAsia="Times New Roman" w:hAnsi="Consolas" w:cs="Times New Roman"/>
-          <w:color w:val="AAAAAA"/>
-          <w:sz w:val="21"/>
-          <w:szCs w:val="21"/>
-          <w:bdr w:val="none" w:sz="0" w:space="0" w:color="auto" w:frame="1"/>
-        </w:rPr>
-        <w:t>&gt;</w:t>
+        <w:t>ghci&gt;</w:t>
       </w:r>
       <w:r>
         <w:rPr>
@@ -3349,23 +3068,7 @@
           <w:bdr w:val="none" w:sz="0" w:space="0" w:color="auto" w:frame="1"/>
         </w:rPr>
         <w:tab/>
-        <w:t xml:space="preserve">Haskell also has a feature called guards. Guards are the same as an </w:t>
-      </w:r>
-      <w:proofErr w:type="gramStart"/>
-      <w:r>
-        <w:rPr>
-          <w:rFonts w:ascii="Cambria" w:eastAsia="Times New Roman" w:hAnsi="Cambria" w:cs="Times New Roman"/>
-          <w:bdr w:val="none" w:sz="0" w:space="0" w:color="auto" w:frame="1"/>
-        </w:rPr>
-        <w:t>if,</w:t>
-      </w:r>
-      <w:proofErr w:type="gramEnd"/>
-      <w:r>
-        <w:rPr>
-          <w:rFonts w:ascii="Cambria" w:eastAsia="Times New Roman" w:hAnsi="Cambria" w:cs="Times New Roman"/>
-          <w:bdr w:val="none" w:sz="0" w:space="0" w:color="auto" w:frame="1"/>
-        </w:rPr>
-        <w:t xml:space="preserve"> else if, else statement except that the syntax looks much cleaner. A guard will execute the first statement that evaluates to true in a series of guards. Here is an example:</w:t>
+        <w:t>Haskell also has a feature called guards. Guards are the same as an if, else if, else statement except that the syntax looks much cleaner. A guard will execute the first statement that evaluates to true in a series of guards. Here is an example:</w:t>
       </w:r>
     </w:p>
     <w:p>
@@ -3384,8 +3087,6 @@
           <w:szCs w:val="21"/>
         </w:rPr>
       </w:pPr>
-      <w:proofErr w:type="spellStart"/>
-      <w:proofErr w:type="gramStart"/>
       <w:r>
         <w:rPr>
           <w:rFonts w:ascii="Consolas" w:eastAsia="Times New Roman" w:hAnsi="Consolas" w:cs="Times New Roman"/>
@@ -3396,8 +3097,6 @@
         </w:rPr>
         <w:t>bmiTell</w:t>
       </w:r>
-      <w:proofErr w:type="spellEnd"/>
-      <w:proofErr w:type="gramEnd"/>
       <w:r>
         <w:rPr>
           <w:rFonts w:ascii="Consolas" w:eastAsia="Times New Roman" w:hAnsi="Consolas" w:cs="Times New Roman"/>
@@ -3416,29 +3115,7 @@
           <w:szCs w:val="21"/>
           <w:bdr w:val="none" w:sz="0" w:space="0" w:color="auto" w:frame="1"/>
         </w:rPr>
-        <w:t>(</w:t>
-      </w:r>
-      <w:proofErr w:type="spellStart"/>
-      <w:r>
-        <w:rPr>
-          <w:rFonts w:ascii="Consolas" w:eastAsia="Times New Roman" w:hAnsi="Consolas" w:cs="Times New Roman"/>
-          <w:color w:val="FFFFFF"/>
-          <w:sz w:val="21"/>
-          <w:szCs w:val="21"/>
-          <w:bdr w:val="none" w:sz="0" w:space="0" w:color="auto" w:frame="1"/>
-        </w:rPr>
-        <w:t>RealFloat</w:t>
-      </w:r>
-      <w:proofErr w:type="spellEnd"/>
-      <w:r>
-        <w:rPr>
-          <w:rFonts w:ascii="Consolas" w:eastAsia="Times New Roman" w:hAnsi="Consolas" w:cs="Times New Roman"/>
-          <w:color w:val="FFFFFF"/>
-          <w:sz w:val="21"/>
-          <w:szCs w:val="21"/>
-          <w:bdr w:val="none" w:sz="0" w:space="0" w:color="auto" w:frame="1"/>
-        </w:rPr>
-        <w:t> a)</w:t>
+        <w:t>(RealFloat a)</w:t>
       </w:r>
       <w:r>
         <w:rPr>
@@ -3517,29 +3194,15 @@
           <w:szCs w:val="21"/>
         </w:rPr>
       </w:pPr>
-      <w:proofErr w:type="spellStart"/>
-      <w:proofErr w:type="gramStart"/>
-      <w:r>
-        <w:rPr>
-          <w:rFonts w:ascii="Consolas" w:eastAsia="Times New Roman" w:hAnsi="Consolas" w:cs="Times New Roman"/>
-          <w:color w:val="FFFFFF"/>
-          <w:sz w:val="21"/>
-          <w:szCs w:val="21"/>
-          <w:bdr w:val="none" w:sz="0" w:space="0" w:color="auto" w:frame="1"/>
-        </w:rPr>
-        <w:t>bmiTell</w:t>
-      </w:r>
-      <w:proofErr w:type="spellEnd"/>
-      <w:proofErr w:type="gramEnd"/>
-      <w:r>
-        <w:rPr>
-          <w:rFonts w:ascii="Consolas" w:eastAsia="Times New Roman" w:hAnsi="Consolas" w:cs="Times New Roman"/>
-          <w:color w:val="FFFFFF"/>
-          <w:sz w:val="21"/>
-          <w:szCs w:val="21"/>
-          <w:bdr w:val="none" w:sz="0" w:space="0" w:color="auto" w:frame="1"/>
-        </w:rPr>
-        <w:t> weight height  </w:t>
+      <w:r>
+        <w:rPr>
+          <w:rFonts w:ascii="Consolas" w:eastAsia="Times New Roman" w:hAnsi="Consolas" w:cs="Times New Roman"/>
+          <w:color w:val="FFFFFF"/>
+          <w:sz w:val="21"/>
+          <w:szCs w:val="21"/>
+          <w:bdr w:val="none" w:sz="0" w:space="0" w:color="auto" w:frame="1"/>
+        </w:rPr>
+        <w:t>bmiTell weight height  </w:t>
       </w:r>
     </w:p>
     <w:p>
@@ -3578,7 +3241,6 @@
         </w:rPr>
         <w:t> | </w:t>
       </w:r>
-      <w:proofErr w:type="gramStart"/>
       <w:r>
         <w:rPr>
           <w:rFonts w:ascii="Consolas" w:eastAsia="Times New Roman" w:hAnsi="Consolas" w:cs="Times New Roman"/>
@@ -3589,7 +3251,6 @@
         </w:rPr>
         <w:t>weight</w:t>
       </w:r>
-      <w:proofErr w:type="gramEnd"/>
       <w:r>
         <w:rPr>
           <w:rFonts w:ascii="Consolas" w:eastAsia="Times New Roman" w:hAnsi="Consolas" w:cs="Times New Roman"/>
@@ -3668,29 +3329,7 @@
           <w:szCs w:val="21"/>
           <w:bdr w:val="none" w:sz="0" w:space="0" w:color="auto" w:frame="1"/>
         </w:rPr>
-        <w:t>"You're underweight, you </w:t>
-      </w:r>
-      <w:proofErr w:type="spellStart"/>
-      <w:r>
-        <w:rPr>
-          <w:rFonts w:ascii="Consolas" w:eastAsia="Times New Roman" w:hAnsi="Consolas" w:cs="Times New Roman"/>
-          <w:color w:val="FFFF99"/>
-          <w:sz w:val="21"/>
-          <w:szCs w:val="21"/>
-          <w:bdr w:val="none" w:sz="0" w:space="0" w:color="auto" w:frame="1"/>
-        </w:rPr>
-        <w:t>emo</w:t>
-      </w:r>
-      <w:proofErr w:type="spellEnd"/>
-      <w:r>
-        <w:rPr>
-          <w:rFonts w:ascii="Consolas" w:eastAsia="Times New Roman" w:hAnsi="Consolas" w:cs="Times New Roman"/>
-          <w:color w:val="FFFF99"/>
-          <w:sz w:val="21"/>
-          <w:szCs w:val="21"/>
-          <w:bdr w:val="none" w:sz="0" w:space="0" w:color="auto" w:frame="1"/>
-        </w:rPr>
-        <w:t>, you!"</w:t>
+        <w:t>"You're underweight, you emo, you!"</w:t>
       </w:r>
       <w:r>
         <w:rPr>
@@ -3739,7 +3378,6 @@
         </w:rPr>
         <w:t> | </w:t>
       </w:r>
-      <w:proofErr w:type="gramStart"/>
       <w:r>
         <w:rPr>
           <w:rFonts w:ascii="Consolas" w:eastAsia="Times New Roman" w:hAnsi="Consolas" w:cs="Times New Roman"/>
@@ -3750,7 +3388,6 @@
         </w:rPr>
         <w:t>weight</w:t>
       </w:r>
-      <w:proofErr w:type="gramEnd"/>
       <w:r>
         <w:rPr>
           <w:rFonts w:ascii="Consolas" w:eastAsia="Times New Roman" w:hAnsi="Consolas" w:cs="Times New Roman"/>
@@ -3829,29 +3466,7 @@
           <w:szCs w:val="21"/>
           <w:bdr w:val="none" w:sz="0" w:space="0" w:color="auto" w:frame="1"/>
         </w:rPr>
-        <w:t>"You're supposedly normal. </w:t>
-      </w:r>
-      <w:proofErr w:type="spellStart"/>
-      <w:r>
-        <w:rPr>
-          <w:rFonts w:ascii="Consolas" w:eastAsia="Times New Roman" w:hAnsi="Consolas" w:cs="Times New Roman"/>
-          <w:color w:val="FFFF99"/>
-          <w:sz w:val="21"/>
-          <w:szCs w:val="21"/>
-          <w:bdr w:val="none" w:sz="0" w:space="0" w:color="auto" w:frame="1"/>
-        </w:rPr>
-        <w:t>Pffft</w:t>
-      </w:r>
-      <w:proofErr w:type="spellEnd"/>
-      <w:r>
-        <w:rPr>
-          <w:rFonts w:ascii="Consolas" w:eastAsia="Times New Roman" w:hAnsi="Consolas" w:cs="Times New Roman"/>
-          <w:color w:val="FFFF99"/>
-          <w:sz w:val="21"/>
-          <w:szCs w:val="21"/>
-          <w:bdr w:val="none" w:sz="0" w:space="0" w:color="auto" w:frame="1"/>
-        </w:rPr>
-        <w:t>, I bet you're ugly!"</w:t>
+        <w:t>"You're supposedly normal. Pffft, I bet you're ugly!"</w:t>
       </w:r>
       <w:r>
         <w:rPr>
@@ -3900,7 +3515,6 @@
         </w:rPr>
         <w:t> | </w:t>
       </w:r>
-      <w:proofErr w:type="gramStart"/>
       <w:r>
         <w:rPr>
           <w:rFonts w:ascii="Consolas" w:eastAsia="Times New Roman" w:hAnsi="Consolas" w:cs="Times New Roman"/>
@@ -3911,7 +3525,6 @@
         </w:rPr>
         <w:t>weight</w:t>
       </w:r>
-      <w:proofErr w:type="gramEnd"/>
       <w:r>
         <w:rPr>
           <w:rFonts w:ascii="Consolas" w:eastAsia="Times New Roman" w:hAnsi="Consolas" w:cs="Times New Roman"/>
@@ -4039,27 +3652,15 @@
         </w:rPr>
         <w:t> | </w:t>
       </w:r>
-      <w:proofErr w:type="gramStart"/>
-      <w:r>
-        <w:rPr>
-          <w:rFonts w:ascii="Consolas" w:eastAsia="Times New Roman" w:hAnsi="Consolas" w:cs="Times New Roman"/>
-          <w:color w:val="FFFFFF"/>
-          <w:sz w:val="21"/>
-          <w:szCs w:val="21"/>
-          <w:bdr w:val="none" w:sz="0" w:space="0" w:color="auto" w:frame="1"/>
-        </w:rPr>
-        <w:t>otherwise</w:t>
-      </w:r>
-      <w:proofErr w:type="gramEnd"/>
-      <w:r>
-        <w:rPr>
-          <w:rFonts w:ascii="Consolas" w:eastAsia="Times New Roman" w:hAnsi="Consolas" w:cs="Times New Roman"/>
-          <w:color w:val="FFFFFF"/>
-          <w:sz w:val="21"/>
-          <w:szCs w:val="21"/>
-          <w:bdr w:val="none" w:sz="0" w:space="0" w:color="auto" w:frame="1"/>
-        </w:rPr>
-        <w:t>                </w:t>
+      <w:r>
+        <w:rPr>
+          <w:rFonts w:ascii="Consolas" w:eastAsia="Times New Roman" w:hAnsi="Consolas" w:cs="Times New Roman"/>
+          <w:color w:val="FFFFFF"/>
+          <w:sz w:val="21"/>
+          <w:szCs w:val="21"/>
+          <w:bdr w:val="none" w:sz="0" w:space="0" w:color="auto" w:frame="1"/>
+        </w:rPr>
+        <w:t>otherwise                </w:t>
       </w:r>
       <w:r>
         <w:rPr>
@@ -4132,8 +3733,6 @@
           <w:szCs w:val="21"/>
         </w:rPr>
       </w:pPr>
-      <w:proofErr w:type="spellStart"/>
-      <w:proofErr w:type="gramStart"/>
       <w:r>
         <w:rPr>
           <w:rFonts w:ascii="Consolas" w:eastAsia="Times New Roman" w:hAnsi="Consolas" w:cs="Times New Roman"/>
@@ -4144,8 +3743,6 @@
         </w:rPr>
         <w:t>multThree</w:t>
       </w:r>
-      <w:proofErr w:type="spellEnd"/>
-      <w:proofErr w:type="gramEnd"/>
       <w:r>
         <w:rPr>
           <w:rFonts w:ascii="Consolas" w:eastAsia="Times New Roman" w:hAnsi="Consolas" w:cs="Times New Roman"/>
@@ -4164,29 +3761,7 @@
           <w:szCs w:val="21"/>
           <w:bdr w:val="none" w:sz="0" w:space="0" w:color="auto" w:frame="1"/>
         </w:rPr>
-        <w:t>(</w:t>
-      </w:r>
-      <w:proofErr w:type="spellStart"/>
-      <w:r>
-        <w:rPr>
-          <w:rFonts w:ascii="Consolas" w:eastAsia="Times New Roman" w:hAnsi="Consolas" w:cs="Times New Roman"/>
-          <w:color w:val="FFFFFF"/>
-          <w:sz w:val="21"/>
-          <w:szCs w:val="21"/>
-          <w:bdr w:val="none" w:sz="0" w:space="0" w:color="auto" w:frame="1"/>
-        </w:rPr>
-        <w:t>Num</w:t>
-      </w:r>
-      <w:proofErr w:type="spellEnd"/>
-      <w:r>
-        <w:rPr>
-          <w:rFonts w:ascii="Consolas" w:eastAsia="Times New Roman" w:hAnsi="Consolas" w:cs="Times New Roman"/>
-          <w:color w:val="FFFFFF"/>
-          <w:sz w:val="21"/>
-          <w:szCs w:val="21"/>
-          <w:bdr w:val="none" w:sz="0" w:space="0" w:color="auto" w:frame="1"/>
-        </w:rPr>
-        <w:t> a)</w:t>
+        <w:t>(Num a)</w:t>
       </w:r>
       <w:r>
         <w:rPr>
@@ -4285,29 +3860,15 @@
           <w:szCs w:val="21"/>
         </w:rPr>
       </w:pPr>
-      <w:proofErr w:type="spellStart"/>
-      <w:proofErr w:type="gramStart"/>
-      <w:r>
-        <w:rPr>
-          <w:rFonts w:ascii="Consolas" w:eastAsia="Times New Roman" w:hAnsi="Consolas" w:cs="Times New Roman"/>
-          <w:color w:val="FFFFFF"/>
-          <w:sz w:val="21"/>
-          <w:szCs w:val="21"/>
-          <w:bdr w:val="none" w:sz="0" w:space="0" w:color="auto" w:frame="1"/>
-        </w:rPr>
-        <w:t>multThree</w:t>
-      </w:r>
-      <w:proofErr w:type="spellEnd"/>
-      <w:proofErr w:type="gramEnd"/>
-      <w:r>
-        <w:rPr>
-          <w:rFonts w:ascii="Consolas" w:eastAsia="Times New Roman" w:hAnsi="Consolas" w:cs="Times New Roman"/>
-          <w:color w:val="FFFFFF"/>
-          <w:sz w:val="21"/>
-          <w:szCs w:val="21"/>
-          <w:bdr w:val="none" w:sz="0" w:space="0" w:color="auto" w:frame="1"/>
-        </w:rPr>
-        <w:t> x y z</w:t>
+      <w:r>
+        <w:rPr>
+          <w:rFonts w:ascii="Consolas" w:eastAsia="Times New Roman" w:hAnsi="Consolas" w:cs="Times New Roman"/>
+          <w:color w:val="FFFFFF"/>
+          <w:sz w:val="21"/>
+          <w:szCs w:val="21"/>
+          <w:bdr w:val="none" w:sz="0" w:space="0" w:color="auto" w:frame="1"/>
+        </w:rPr>
+        <w:t>multThree x y z</w:t>
       </w:r>
       <w:r>
         <w:rPr>
@@ -4383,39 +3944,7 @@
           <w:rFonts w:ascii="Cambria" w:eastAsia="Times New Roman" w:hAnsi="Cambria" w:cs="Times New Roman"/>
           <w:bdr w:val="none" w:sz="0" w:space="0" w:color="auto" w:frame="1"/>
         </w:rPr>
-        <w:t xml:space="preserve">Calling </w:t>
-      </w:r>
-      <w:proofErr w:type="spellStart"/>
-      <w:r>
-        <w:rPr>
-          <w:rFonts w:ascii="Cambria" w:eastAsia="Times New Roman" w:hAnsi="Cambria" w:cs="Times New Roman"/>
-          <w:bdr w:val="none" w:sz="0" w:space="0" w:color="auto" w:frame="1"/>
-        </w:rPr>
-        <w:t>multThree</w:t>
-      </w:r>
-      <w:proofErr w:type="spellEnd"/>
-      <w:r>
-        <w:rPr>
-          <w:rFonts w:ascii="Cambria" w:eastAsia="Times New Roman" w:hAnsi="Cambria" w:cs="Times New Roman"/>
-          <w:bdr w:val="none" w:sz="0" w:space="0" w:color="auto" w:frame="1"/>
-        </w:rPr>
-        <w:t xml:space="preserve"> 2 4 8 is exactly the same as calling ((</w:t>
-      </w:r>
-      <w:proofErr w:type="spellStart"/>
-      <w:r>
-        <w:rPr>
-          <w:rFonts w:ascii="Cambria" w:eastAsia="Times New Roman" w:hAnsi="Cambria" w:cs="Times New Roman"/>
-          <w:bdr w:val="none" w:sz="0" w:space="0" w:color="auto" w:frame="1"/>
-        </w:rPr>
-        <w:t>multThree</w:t>
-      </w:r>
-      <w:proofErr w:type="spellEnd"/>
-      <w:r>
-        <w:rPr>
-          <w:rFonts w:ascii="Cambria" w:eastAsia="Times New Roman" w:hAnsi="Cambria" w:cs="Times New Roman"/>
-          <w:bdr w:val="none" w:sz="0" w:space="0" w:color="auto" w:frame="1"/>
-        </w:rPr>
-        <w:t xml:space="preserve"> 2) 4) 8. The second way creates a partially applied function with a two, then four is applied to that function, creating yet another function. Finally, eight is applied and the function is evaluated.</w:t>
+        <w:t>Calling multThree 2 4 8 is exactly the same as calling ((multThree 2) 4) 8. The second way creates a partially applied function with a two, then four is applied to that function, creating yet another function. Finally, eight is applied and the function is evaluated.</w:t>
       </w:r>
       <w:r>
         <w:rPr>
@@ -4502,26 +4031,7 @@
           <w:rFonts w:ascii="Cambria" w:hAnsi="Cambria" w:cs="Courier"/>
         </w:rPr>
         <w:tab/>
-      </w:r>
-      <w:r>
-        <w:rPr>
-          <w:rFonts w:ascii="Cambria" w:hAnsi="Cambria" w:cs="Courier"/>
-        </w:rPr>
-        <w:t xml:space="preserve">Haskell has many uses in real world development. One good candidate for a Haskell program is one that is computationally heavy. Haskell is great at parallelization, therefore lending itself to this type of environment. Parallelization also makes Haskell well suited for environments that need to handle huge amounts of data. Because Haskell is a general-purpose programing language, it can be used in a wide range of projects. AT&amp;T uses Haskell to automate the processing of Internet abuse and complaints. Facebook and Google both use Haskell on internal projects. </w:t>
-      </w:r>
-      <w:proofErr w:type="spellStart"/>
-      <w:r>
-        <w:rPr>
-          <w:rFonts w:ascii="Cambria" w:hAnsi="Cambria" w:cs="Courier"/>
-        </w:rPr>
-        <w:t>Merril</w:t>
-      </w:r>
-      <w:proofErr w:type="spellEnd"/>
-      <w:r>
-        <w:rPr>
-          <w:rFonts w:ascii="Cambria" w:hAnsi="Cambria" w:cs="Courier"/>
-        </w:rPr>
-        <w:t xml:space="preserve"> Lynch uses Haskell for backend data transformation and loading. These projects alone show how versatile Haskell is. </w:t>
+        <w:t xml:space="preserve">Haskell has many uses in real world development. One good candidate for a Haskell program is one that is computationally heavy. Haskell is great at parallelization, therefore lending itself to this type of environment. Parallelization also makes Haskell well suited for environments that need to handle huge amounts of data. Because Haskell is a general-purpose programing language, it can be used in a wide range of projects. AT&amp;T uses Haskell to automate the processing of Internet abuse and complaints. Facebook and Google both use Haskell on internal projects. Merril Lynch uses Haskell for backend data transformation and loading. These projects alone show how versatile Haskell is. </w:t>
       </w:r>
     </w:p>
     <w:p>
@@ -4825,7 +4335,7 @@
     </w:p>
     <w:p/>
     <w:p>
-      <w:hyperlink r:id="rId14" w:history="1">
+      <w:hyperlink r:id="rId14" w:anchor="section-4" w:history="1">
         <w:r>
           <w:rPr>
             <w:rStyle w:val="Hyperlink"/>
@@ -4988,7 +4498,7 @@
         <w:rStyle w:val="PageNumber"/>
         <w:noProof/>
       </w:rPr>
-      <w:t>2</w:t>
+      <w:t>3</w:t>
     </w:r>
     <w:r>
       <w:rPr>

</xml_diff>